<commit_message>
Dokumentation fertig, muss noch jemand anschauen
</commit_message>
<xml_diff>
--- a/Dokumentation/Projektdokumentation/Dokumentation_Gesamt_Version02.docx
+++ b/Dokumentation/Projektdokumentation/Dokumentation_Gesamt_Version02.docx
@@ -39,7 +39,7 @@
             <v:stroke joinstyle="miter"/>
             <v:path gradientshapeok="t" o:connecttype="rect"/>
           </v:shapetype>
-          <v:shape id="Textfeld 2" o:spid="_x0000_s1026" type="#_x0000_t202" style="position:absolute;left:0;text-align:left;margin-left:-23.85pt;margin-top:459.45pt;width:515.2pt;height:120.85pt;z-index:251660288;visibility:visible;mso-width-relative:margin" o:gfxdata="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" fillcolor="white [3201]" stroked="f" strokeweight=".5pt">
+          <v:shape id="Textfeld 2" o:spid="_x0000_s1026" type="#_x0000_t202" style="position:absolute;left:0;text-align:left;margin-left:-23.85pt;margin-top:459.45pt;width:515.2pt;height:120.85pt;z-index:251657216;visibility:visible;mso-width-relative:margin" o:gfxdata="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" fillcolor="white [3201]" stroked="f" strokeweight=".5pt">
             <v:textbox>
               <w:txbxContent>
                 <w:p>
@@ -118,7 +118,7 @@
           <w:lang w:eastAsia="de-AT"/>
         </w:rPr>
         <w:drawing>
-          <wp:anchor distT="0" distB="0" distL="114300" distR="114300" simplePos="0" relativeHeight="251632640" behindDoc="1" locked="0" layoutInCell="1" allowOverlap="1" wp14:anchorId="54FA3976" wp14:editId="1E7B383D">
+          <wp:anchor distT="0" distB="0" distL="114300" distR="114300" simplePos="0" relativeHeight="251622400" behindDoc="1" locked="0" layoutInCell="1" allowOverlap="1" wp14:anchorId="54FA3976" wp14:editId="1E7B383D">
             <wp:simplePos x="0" y="0"/>
             <wp:positionH relativeFrom="column">
               <wp:posOffset>-161290</wp:posOffset>
@@ -3186,7 +3186,7 @@
           <w:lang w:eastAsia="de-AT"/>
         </w:rPr>
         <w:pict>
-          <v:group id="Zeichenbereich 17" o:spid="_x0000_s1027" editas="canvas" style="position:absolute;left:0;text-align:left;margin-left:140.1pt;margin-top:36.9pt;width:188.35pt;height:219.45pt;z-index:-251653120" coordsize="23920,27870" o:gfxdata="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">
+          <v:group id="Zeichenbereich 17" o:spid="_x0000_s1027" editas="canvas" style="position:absolute;left:0;text-align:left;margin-left:140.1pt;margin-top:36.9pt;width:188.35pt;height:219.45pt;z-index:-251656192" coordsize="23920,27870" o:gfxdata="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">
             <v:shapetype id="_x0000_t75" coordsize="21600,21600" o:spt="75" o:preferrelative="t" path="m@4@5l@4@11@9@11@9@5xe" filled="f" stroked="f">
               <v:stroke joinstyle="miter"/>
               <v:formulas>
@@ -3515,7 +3515,7 @@
             </v:handles>
             <o:lock v:ext="edit" shapetype="t"/>
           </v:shapetype>
-          <v:shape id="Gerade Verbindung mit Pfeil 16" o:spid="_x0000_s1044" type="#_x0000_t34" style="position:absolute;left:0;text-align:left;margin-left:305.65pt;margin-top:172.9pt;width:87pt;height:24pt;rotation:180;flip:y;z-index:251664384;visibility:visible;mso-width-relative:margin;mso-height-relative:margin" o:gfxdata="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" adj=",219375,-115076" strokecolor="#e0441e" strokeweight="1.25pt">
+          <v:shape id="Gerade Verbindung mit Pfeil 16" o:spid="_x0000_s1044" type="#_x0000_t34" style="position:absolute;left:0;text-align:left;margin-left:305.65pt;margin-top:172.9pt;width:87pt;height:24pt;rotation:180;flip:y;z-index:251661312;visibility:visible;mso-width-relative:margin;mso-height-relative:margin" o:gfxdata="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" adj=",219375,-115076" strokecolor="#e0441e" strokeweight="1.25pt">
             <v:stroke endarrow="open"/>
           </v:shape>
         </w:pict>
@@ -3530,7 +3530,7 @@
             <v:path arrowok="t" fillok="f" o:connecttype="none"/>
             <o:lock v:ext="edit" shapetype="t"/>
           </v:shapetype>
-          <v:shape id="Gerade Verbindung mit Pfeil 19" o:spid="_x0000_s1045" type="#_x0000_t32" style="position:absolute;left:0;text-align:left;margin-left:305.65pt;margin-top:212.6pt;width:86.7pt;height:0;rotation:180;z-index:251665408;visibility:visible;mso-width-relative:margin;mso-height-relative:margin" o:gfxdata="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" adj="-115399,-1,-115399" strokecolor="#e0441e" strokeweight="1.25pt">
+          <v:shape id="Gerade Verbindung mit Pfeil 19" o:spid="_x0000_s1045" type="#_x0000_t32" style="position:absolute;left:0;text-align:left;margin-left:305.65pt;margin-top:212.6pt;width:86.7pt;height:0;rotation:180;z-index:251662336;visibility:visible;mso-width-relative:margin;mso-height-relative:margin" o:gfxdata="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" adj="-115399,-1,-115399" strokecolor="#e0441e" strokeweight="1.25pt">
             <v:stroke endarrow="open"/>
           </v:shape>
         </w:pict>
@@ -3541,7 +3541,7 @@
           <w:lang w:eastAsia="de-AT"/>
         </w:rPr>
         <w:pict>
-          <v:shape id="Textfeld 20" o:spid="_x0000_s1042" type="#_x0000_t202" style="position:absolute;left:0;text-align:left;margin-left:392.35pt;margin-top:202.15pt;width:104.85pt;height:20.15pt;z-index:251662336;visibility:visible" o:gfxdata="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" fillcolor="white [3201]" strokeweight=".5pt">
+          <v:shape id="Textfeld 20" o:spid="_x0000_s1042" type="#_x0000_t202" style="position:absolute;left:0;text-align:left;margin-left:392.35pt;margin-top:202.15pt;width:104.85pt;height:20.15pt;z-index:251659264;visibility:visible" o:gfxdata="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" fillcolor="white [3201]" strokeweight=".5pt">
             <v:textbox style="mso-next-textbox:#Textfeld 20">
               <w:txbxContent>
                 <w:p>
@@ -3569,7 +3569,7 @@
           <w:lang w:eastAsia="de-AT"/>
         </w:rPr>
         <w:pict>
-          <v:shape id="Textfeld 18" o:spid="_x0000_s1043" type="#_x0000_t202" style="position:absolute;left:0;text-align:left;margin-left:392.65pt;margin-top:161.25pt;width:104.55pt;height:21.85pt;z-index:251661312;visibility:visible;mso-width-relative:margin" o:gfxdata="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" fillcolor="white [3201]" strokeweight=".5pt">
+          <v:shape id="Textfeld 18" o:spid="_x0000_s1043" type="#_x0000_t202" style="position:absolute;left:0;text-align:left;margin-left:392.65pt;margin-top:161.25pt;width:104.55pt;height:21.85pt;z-index:251658240;visibility:visible;mso-width-relative:margin" o:gfxdata="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" fillcolor="white [3201]" strokeweight=".5pt">
             <v:textbox style="mso-next-textbox:#Textfeld 18">
               <w:txbxContent>
                 <w:p>
@@ -3597,7 +3597,7 @@
           <w:lang w:eastAsia="de-AT"/>
         </w:rPr>
         <w:drawing>
-          <wp:anchor distT="0" distB="0" distL="114300" distR="114300" simplePos="0" relativeHeight="251649024" behindDoc="0" locked="0" layoutInCell="1" allowOverlap="1" wp14:anchorId="67B8AA57" wp14:editId="326BBC4C">
+          <wp:anchor distT="0" distB="0" distL="114300" distR="114300" simplePos="0" relativeHeight="251635712" behindDoc="0" locked="0" layoutInCell="1" allowOverlap="1" wp14:anchorId="67B8AA57" wp14:editId="326BBC4C">
             <wp:simplePos x="0" y="0"/>
             <wp:positionH relativeFrom="column">
               <wp:posOffset>633730</wp:posOffset>
@@ -3680,7 +3680,7 @@
           <w:lang w:eastAsia="de-AT"/>
         </w:rPr>
         <w:drawing>
-          <wp:anchor distT="0" distB="0" distL="114300" distR="114300" simplePos="0" relativeHeight="251650048" behindDoc="0" locked="0" layoutInCell="1" allowOverlap="1" wp14:anchorId="218284D5" wp14:editId="272E9388">
+          <wp:anchor distT="0" distB="0" distL="114300" distR="114300" simplePos="0" relativeHeight="251636736" behindDoc="0" locked="0" layoutInCell="1" allowOverlap="1" wp14:anchorId="218284D5" wp14:editId="272E9388">
             <wp:simplePos x="0" y="0"/>
             <wp:positionH relativeFrom="column">
               <wp:posOffset>700405</wp:posOffset>
@@ -3872,7 +3872,7 @@
         </w:rPr>
         <w:lastRenderedPageBreak/>
         <w:drawing>
-          <wp:anchor distT="0" distB="0" distL="114300" distR="114300" simplePos="0" relativeHeight="251648000" behindDoc="1" locked="0" layoutInCell="1" allowOverlap="1" wp14:anchorId="29081276" wp14:editId="35B8F39D">
+          <wp:anchor distT="0" distB="0" distL="114300" distR="114300" simplePos="0" relativeHeight="251633664" behindDoc="1" locked="0" layoutInCell="1" allowOverlap="1" wp14:anchorId="29081276" wp14:editId="35B8F39D">
             <wp:simplePos x="0" y="0"/>
             <wp:positionH relativeFrom="column">
               <wp:posOffset>786130</wp:posOffset>
@@ -4621,7 +4621,7 @@
           <w:lang w:eastAsia="de-AT"/>
         </w:rPr>
         <w:drawing>
-          <wp:anchor distT="0" distB="0" distL="114300" distR="114300" simplePos="0" relativeHeight="251651072" behindDoc="0" locked="0" layoutInCell="1" allowOverlap="1" wp14:anchorId="1E9E3228" wp14:editId="35F6F52F">
+          <wp:anchor distT="0" distB="0" distL="114300" distR="114300" simplePos="0" relativeHeight="251637760" behindDoc="0" locked="0" layoutInCell="1" allowOverlap="1" wp14:anchorId="1E9E3228" wp14:editId="35F6F52F">
             <wp:simplePos x="0" y="0"/>
             <wp:positionH relativeFrom="column">
               <wp:posOffset>1729105</wp:posOffset>
@@ -4731,7 +4731,7 @@
         </w:rPr>
         <w:lastRenderedPageBreak/>
         <w:drawing>
-          <wp:anchor distT="0" distB="0" distL="114300" distR="114300" simplePos="0" relativeHeight="251652096" behindDoc="0" locked="0" layoutInCell="1" allowOverlap="1" wp14:anchorId="406790BA" wp14:editId="6027FF98">
+          <wp:anchor distT="0" distB="0" distL="114300" distR="114300" simplePos="0" relativeHeight="251638784" behindDoc="0" locked="0" layoutInCell="1" allowOverlap="1" wp14:anchorId="406790BA" wp14:editId="6027FF98">
             <wp:simplePos x="0" y="0"/>
             <wp:positionH relativeFrom="column">
               <wp:posOffset>1167130</wp:posOffset>
@@ -4815,7 +4815,7 @@
           <w:lang w:eastAsia="de-AT"/>
         </w:rPr>
         <w:drawing>
-          <wp:anchor distT="0" distB="0" distL="114300" distR="114300" simplePos="0" relativeHeight="251653120" behindDoc="0" locked="0" layoutInCell="1" allowOverlap="1" wp14:anchorId="2AD54488" wp14:editId="52B2DC36">
+          <wp:anchor distT="0" distB="0" distL="114300" distR="114300" simplePos="0" relativeHeight="251639808" behindDoc="0" locked="0" layoutInCell="1" allowOverlap="1" wp14:anchorId="2AD54488" wp14:editId="52B2DC36">
             <wp:simplePos x="0" y="0"/>
             <wp:positionH relativeFrom="column">
               <wp:posOffset>1043305</wp:posOffset>
@@ -4892,7 +4892,7 @@
         </w:rPr>
         <w:lastRenderedPageBreak/>
         <w:drawing>
-          <wp:anchor distT="0" distB="0" distL="114300" distR="114300" simplePos="0" relativeHeight="251639808" behindDoc="1" locked="0" layoutInCell="1" allowOverlap="1" wp14:anchorId="73F66F57" wp14:editId="501A4607">
+          <wp:anchor distT="0" distB="0" distL="114300" distR="114300" simplePos="0" relativeHeight="251625472" behindDoc="1" locked="0" layoutInCell="1" allowOverlap="1" wp14:anchorId="73F66F57" wp14:editId="501A4607">
             <wp:simplePos x="0" y="0"/>
             <wp:positionH relativeFrom="column">
               <wp:posOffset>1376680</wp:posOffset>
@@ -5005,7 +5005,7 @@
           <w:lang w:eastAsia="de-AT"/>
         </w:rPr>
         <w:drawing>
-          <wp:anchor distT="0" distB="0" distL="114300" distR="114300" simplePos="0" relativeHeight="251637760" behindDoc="1" locked="0" layoutInCell="1" allowOverlap="1" wp14:anchorId="31BF5F52" wp14:editId="15B8A701">
+          <wp:anchor distT="0" distB="0" distL="114300" distR="114300" simplePos="0" relativeHeight="251623424" behindDoc="1" locked="0" layoutInCell="1" allowOverlap="1" wp14:anchorId="31BF5F52" wp14:editId="15B8A701">
             <wp:simplePos x="0" y="0"/>
             <wp:positionH relativeFrom="column">
               <wp:posOffset>1367155</wp:posOffset>
@@ -5110,7 +5110,7 @@
           <w:lang w:eastAsia="de-AT"/>
         </w:rPr>
         <w:drawing>
-          <wp:anchor distT="0" distB="0" distL="114300" distR="114300" simplePos="0" relativeHeight="251654144" behindDoc="1" locked="0" layoutInCell="1" allowOverlap="1" wp14:anchorId="13279880" wp14:editId="711229DC">
+          <wp:anchor distT="0" distB="0" distL="114300" distR="114300" simplePos="0" relativeHeight="251641856" behindDoc="1" locked="0" layoutInCell="1" allowOverlap="1" wp14:anchorId="13279880" wp14:editId="711229DC">
             <wp:simplePos x="0" y="0"/>
             <wp:positionH relativeFrom="column">
               <wp:posOffset>986155</wp:posOffset>
@@ -5575,7 +5575,7 @@
         </w:rPr>
         <w:lastRenderedPageBreak/>
         <w:drawing>
-          <wp:anchor distT="0" distB="0" distL="114300" distR="114300" simplePos="0" relativeHeight="251658240" behindDoc="1" locked="0" layoutInCell="1" allowOverlap="1" wp14:anchorId="219253CF" wp14:editId="05A5F735">
+          <wp:anchor distT="0" distB="0" distL="114300" distR="114300" simplePos="0" relativeHeight="251645952" behindDoc="1" locked="0" layoutInCell="1" allowOverlap="1" wp14:anchorId="219253CF" wp14:editId="05A5F735">
             <wp:simplePos x="0" y="0"/>
             <wp:positionH relativeFrom="column">
               <wp:posOffset>727075</wp:posOffset>
@@ -5752,7 +5752,7 @@
           <w:lang w:eastAsia="de-AT"/>
         </w:rPr>
         <w:drawing>
-          <wp:anchor distT="0" distB="0" distL="114300" distR="114300" simplePos="0" relativeHeight="251642880" behindDoc="1" locked="0" layoutInCell="1" allowOverlap="1" wp14:anchorId="480F1EB8" wp14:editId="071A4832">
+          <wp:anchor distT="0" distB="0" distL="114300" distR="114300" simplePos="0" relativeHeight="251627520" behindDoc="1" locked="0" layoutInCell="1" allowOverlap="1" wp14:anchorId="480F1EB8" wp14:editId="071A4832">
             <wp:simplePos x="0" y="0"/>
             <wp:positionH relativeFrom="column">
               <wp:posOffset>80010</wp:posOffset>
@@ -6066,7 +6066,7 @@
           <w:lang w:eastAsia="de-AT"/>
         </w:rPr>
         <w:drawing>
-          <wp:anchor distT="0" distB="0" distL="114300" distR="114300" simplePos="0" relativeHeight="251644928" behindDoc="0" locked="0" layoutInCell="1" allowOverlap="1" wp14:anchorId="51337CF3" wp14:editId="3F4D6698">
+          <wp:anchor distT="0" distB="0" distL="114300" distR="114300" simplePos="0" relativeHeight="251630592" behindDoc="0" locked="0" layoutInCell="1" allowOverlap="1" wp14:anchorId="51337CF3" wp14:editId="3F4D6698">
             <wp:simplePos x="0" y="0"/>
             <wp:positionH relativeFrom="column">
               <wp:posOffset>1469390</wp:posOffset>
@@ -6179,7 +6179,7 @@
         </w:rPr>
         <w:lastRenderedPageBreak/>
         <w:drawing>
-          <wp:anchor distT="0" distB="0" distL="114300" distR="114300" simplePos="0" relativeHeight="251645952" behindDoc="1" locked="0" layoutInCell="1" allowOverlap="1" wp14:anchorId="1765B9C6" wp14:editId="3494B1A1">
+          <wp:anchor distT="0" distB="0" distL="114300" distR="114300" simplePos="0" relativeHeight="251631616" behindDoc="1" locked="0" layoutInCell="1" allowOverlap="1" wp14:anchorId="1765B9C6" wp14:editId="3494B1A1">
             <wp:simplePos x="0" y="0"/>
             <wp:positionH relativeFrom="column">
               <wp:posOffset>233680</wp:posOffset>
@@ -6271,7 +6271,7 @@
           <w:lang w:eastAsia="de-AT"/>
         </w:rPr>
         <w:drawing>
-          <wp:anchor distT="0" distB="0" distL="114300" distR="114300" simplePos="0" relativeHeight="251646976" behindDoc="1" locked="0" layoutInCell="1" allowOverlap="1" wp14:anchorId="476F3904" wp14:editId="10EB2BE4">
+          <wp:anchor distT="0" distB="0" distL="114300" distR="114300" simplePos="0" relativeHeight="251632640" behindDoc="1" locked="0" layoutInCell="1" allowOverlap="1" wp14:anchorId="476F3904" wp14:editId="10EB2BE4">
             <wp:simplePos x="0" y="0"/>
             <wp:positionH relativeFrom="column">
               <wp:posOffset>1329055</wp:posOffset>
@@ -6370,7 +6370,7 @@
           <w:lang w:eastAsia="de-AT"/>
         </w:rPr>
         <w:drawing>
-          <wp:anchor distT="0" distB="0" distL="114300" distR="114300" simplePos="0" relativeHeight="251643904" behindDoc="0" locked="0" layoutInCell="1" allowOverlap="1" wp14:anchorId="3A17F5BC" wp14:editId="443B1320">
+          <wp:anchor distT="0" distB="0" distL="114300" distR="114300" simplePos="0" relativeHeight="251628544" behindDoc="0" locked="0" layoutInCell="1" allowOverlap="1" wp14:anchorId="3A17F5BC" wp14:editId="443B1320">
             <wp:simplePos x="0" y="0"/>
             <wp:positionH relativeFrom="column">
               <wp:posOffset>911860</wp:posOffset>
@@ -6481,7 +6481,7 @@
           <w:lang w:eastAsia="de-AT"/>
         </w:rPr>
         <w:drawing>
-          <wp:anchor distT="0" distB="0" distL="114300" distR="114300" simplePos="0" relativeHeight="251631616" behindDoc="1" locked="0" layoutInCell="1" allowOverlap="1" wp14:anchorId="43D7D504" wp14:editId="4A13D5F1">
+          <wp:anchor distT="0" distB="0" distL="114300" distR="114300" simplePos="0" relativeHeight="251621376" behindDoc="1" locked="0" layoutInCell="1" allowOverlap="1" wp14:anchorId="43D7D504" wp14:editId="4A13D5F1">
             <wp:simplePos x="0" y="0"/>
             <wp:positionH relativeFrom="column">
               <wp:posOffset>157480</wp:posOffset>
@@ -6559,7 +6559,7 @@
           <w:lang w:eastAsia="de-AT"/>
         </w:rPr>
         <w:pict>
-          <v:oval id="_x0000_s1049" style="position:absolute;left:0;text-align:left;margin-left:179.65pt;margin-top:28.6pt;width:23.25pt;height:24pt;z-index:251668480" fillcolor="#e0441e" strokecolor="#e0441e" strokeweight="1pt">
+          <v:oval id="_x0000_s1049" style="position:absolute;left:0;text-align:left;margin-left:179.65pt;margin-top:28.6pt;width:23.25pt;height:24pt;z-index:251665408" fillcolor="#e0441e" strokecolor="#e0441e" strokeweight="1pt">
             <v:fill opacity="18350f"/>
             <v:textbox style="mso-next-textbox:#_x0000_s1049">
               <w:txbxContent>
@@ -6588,7 +6588,7 @@
           <w:lang w:eastAsia="de-AT"/>
         </w:rPr>
         <w:pict>
-          <v:oval id="_x0000_s1048" style="position:absolute;left:0;text-align:left;margin-left:298.15pt;margin-top:20.55pt;width:24.75pt;height:24.75pt;z-index:251667456;mso-wrap-style:square;mso-width-percent:0;mso-height-percent:0;mso-wrap-distance-left:9pt;mso-wrap-distance-top:0;mso-wrap-distance-right:9pt;mso-wrap-distance-bottom:0;mso-position-horizontal-relative:text;mso-position-vertical-relative:text;mso-width-percent:0;mso-height-percent:0;mso-width-relative:page;mso-height-relative:page;mso-position-horizontal-col-start:0;mso-width-col-span:0;v-text-anchor:top" fillcolor="#e0441e" strokecolor="#e0441e" strokeweight="1pt">
+          <v:oval id="_x0000_s1048" style="position:absolute;left:0;text-align:left;margin-left:298.15pt;margin-top:20.55pt;width:24.75pt;height:24.75pt;z-index:251664384;mso-wrap-style:square;mso-width-percent:0;mso-height-percent:0;mso-wrap-distance-left:9pt;mso-wrap-distance-top:0;mso-wrap-distance-right:9pt;mso-wrap-distance-bottom:0;mso-position-horizontal-relative:text;mso-position-vertical-relative:text;mso-width-percent:0;mso-height-percent:0;mso-width-relative:page;mso-height-relative:page;mso-position-horizontal-col-start:0;mso-width-col-span:0;v-text-anchor:top" fillcolor="#e0441e" strokecolor="#e0441e" strokeweight="1pt">
             <v:fill opacity="18350f"/>
             <v:textbox style="mso-next-textbox:#_x0000_s1048">
               <w:txbxContent>
@@ -6618,7 +6618,7 @@
           <w:lang w:eastAsia="de-AT"/>
         </w:rPr>
         <w:pict>
-          <v:oval id="_x0000_s1047" style="position:absolute;left:0;text-align:left;margin-left:67.9pt;margin-top:37.05pt;width:24.75pt;height:24.75pt;z-index:251666432;mso-wrap-style:square;mso-width-percent:0;mso-height-percent:0;mso-wrap-distance-left:9pt;mso-wrap-distance-top:0;mso-wrap-distance-right:9pt;mso-wrap-distance-bottom:0;mso-position-horizontal-relative:text;mso-position-vertical-relative:text;mso-width-percent:0;mso-height-percent:0;mso-width-relative:page;mso-height-relative:page;mso-position-horizontal-col-start:0;mso-width-col-span:0;v-text-anchor:top" fillcolor="#e0441e" strokecolor="#e0441e" strokeweight="1pt">
+          <v:oval id="_x0000_s1047" style="position:absolute;left:0;text-align:left;margin-left:67.9pt;margin-top:37.05pt;width:24.75pt;height:24.75pt;z-index:251663360;mso-wrap-style:square;mso-width-percent:0;mso-height-percent:0;mso-wrap-distance-left:9pt;mso-wrap-distance-top:0;mso-wrap-distance-right:9pt;mso-wrap-distance-bottom:0;mso-position-horizontal-relative:text;mso-position-vertical-relative:text;mso-width-percent:0;mso-height-percent:0;mso-width-relative:page;mso-height-relative:page;mso-position-horizontal-col-start:0;mso-width-col-span:0;v-text-anchor:top" fillcolor="#e0441e" strokecolor="#e0441e" strokeweight="1pt">
             <v:fill opacity="18350f"/>
             <v:textbox style="mso-next-textbox:#_x0000_s1047">
               <w:txbxContent>
@@ -6648,7 +6648,7 @@
           <w:lang w:eastAsia="de-AT"/>
         </w:rPr>
         <w:drawing>
-          <wp:anchor distT="0" distB="0" distL="114300" distR="114300" simplePos="0" relativeHeight="251640832" behindDoc="1" locked="0" layoutInCell="1" allowOverlap="1" wp14:anchorId="7EAB9C23" wp14:editId="1891F110">
+          <wp:anchor distT="0" distB="0" distL="114300" distR="114300" simplePos="0" relativeHeight="251626496" behindDoc="1" locked="0" layoutInCell="1" allowOverlap="1" wp14:anchorId="7EAB9C23" wp14:editId="1891F110">
             <wp:simplePos x="0" y="0"/>
             <wp:positionH relativeFrom="column">
               <wp:posOffset>167005</wp:posOffset>
@@ -6766,7 +6766,7 @@
           <w:lang w:eastAsia="de-AT"/>
         </w:rPr>
         <w:pict>
-          <v:oval id="_x0000_s1053" style="position:absolute;left:0;text-align:left;margin-left:414.4pt;margin-top:111.45pt;width:23.25pt;height:24pt;z-index:251671552" fillcolor="#e0441e" strokecolor="#e0441e" strokeweight="1pt">
+          <v:oval id="_x0000_s1053" style="position:absolute;left:0;text-align:left;margin-left:414.4pt;margin-top:111.45pt;width:23.25pt;height:24pt;z-index:251668480" fillcolor="#e0441e" strokecolor="#e0441e" strokeweight="1pt">
             <v:fill opacity="18350f"/>
             <v:textbox>
               <w:txbxContent>
@@ -6795,7 +6795,7 @@
           <w:lang w:eastAsia="de-AT"/>
         </w:rPr>
         <w:pict>
-          <v:oval id="_x0000_s1052" style="position:absolute;left:0;text-align:left;margin-left:295.15pt;margin-top:73.45pt;width:24.75pt;height:24.75pt;z-index:251670528;mso-wrap-style:square;mso-width-percent:0;mso-height-percent:0;mso-wrap-distance-left:9pt;mso-wrap-distance-top:0;mso-wrap-distance-right:9pt;mso-wrap-distance-bottom:0;mso-position-horizontal-relative:text;mso-position-vertical-relative:text;mso-width-percent:0;mso-height-percent:0;mso-width-relative:page;mso-height-relative:page;mso-position-horizontal-col-start:0;mso-width-col-span:0;v-text-anchor:top" fillcolor="#e0441e" strokecolor="#e0441e" strokeweight="1pt">
+          <v:oval id="_x0000_s1052" style="position:absolute;left:0;text-align:left;margin-left:295.15pt;margin-top:73.45pt;width:24.75pt;height:24.75pt;z-index:251667456;mso-wrap-style:square;mso-width-percent:0;mso-height-percent:0;mso-wrap-distance-left:9pt;mso-wrap-distance-top:0;mso-wrap-distance-right:9pt;mso-wrap-distance-bottom:0;mso-position-horizontal-relative:text;mso-position-vertical-relative:text;mso-width-percent:0;mso-height-percent:0;mso-width-relative:page;mso-height-relative:page;mso-position-horizontal-col-start:0;mso-width-col-span:0;v-text-anchor:top" fillcolor="#e0441e" strokecolor="#e0441e" strokeweight="1pt">
             <v:fill opacity="18350f"/>
             <v:textbox>
               <w:txbxContent>
@@ -6825,7 +6825,7 @@
           <w:lang w:eastAsia="de-AT"/>
         </w:rPr>
         <w:pict>
-          <v:oval id="_x0000_s1051" style="position:absolute;left:0;text-align:left;margin-left:214.15pt;margin-top:77.7pt;width:24.75pt;height:24.75pt;z-index:251669504;mso-wrap-style:square;mso-width-percent:0;mso-height-percent:0;mso-wrap-distance-left:9pt;mso-wrap-distance-top:0;mso-wrap-distance-right:9pt;mso-wrap-distance-bottom:0;mso-position-horizontal-relative:text;mso-position-vertical-relative:text;mso-width-percent:0;mso-height-percent:0;mso-width-relative:page;mso-height-relative:page;mso-position-horizontal-col-start:0;mso-width-col-span:0;v-text-anchor:top" fillcolor="#e0441e" strokecolor="#e0441e" strokeweight="1pt">
+          <v:oval id="_x0000_s1051" style="position:absolute;left:0;text-align:left;margin-left:214.15pt;margin-top:77.7pt;width:24.75pt;height:24.75pt;z-index:251666432;mso-wrap-style:square;mso-width-percent:0;mso-height-percent:0;mso-wrap-distance-left:9pt;mso-wrap-distance-top:0;mso-wrap-distance-right:9pt;mso-wrap-distance-bottom:0;mso-position-horizontal-relative:text;mso-position-vertical-relative:text;mso-width-percent:0;mso-height-percent:0;mso-width-relative:page;mso-height-relative:page;mso-position-horizontal-col-start:0;mso-width-col-span:0;v-text-anchor:top" fillcolor="#e0441e" strokecolor="#e0441e" strokeweight="1pt">
             <v:fill opacity="18350f"/>
             <v:textbox>
               <w:txbxContent>
@@ -6855,7 +6855,7 @@
           <w:lang w:eastAsia="de-AT"/>
         </w:rPr>
         <w:drawing>
-          <wp:anchor distT="0" distB="0" distL="114300" distR="114300" simplePos="0" relativeHeight="251638784" behindDoc="1" locked="0" layoutInCell="1" allowOverlap="1" wp14:anchorId="33C84FAA" wp14:editId="26A4F6DD">
+          <wp:anchor distT="0" distB="0" distL="114300" distR="114300" simplePos="0" relativeHeight="251624448" behindDoc="1" locked="0" layoutInCell="1" allowOverlap="1" wp14:anchorId="33C84FAA" wp14:editId="26A4F6DD">
             <wp:simplePos x="0" y="0"/>
             <wp:positionH relativeFrom="column">
               <wp:posOffset>81280</wp:posOffset>
@@ -6965,7 +6965,7 @@
           <w:lang w:eastAsia="de-AT"/>
         </w:rPr>
         <w:drawing>
-          <wp:anchor distT="0" distB="0" distL="114300" distR="114300" simplePos="0" relativeHeight="251659264" behindDoc="1" locked="0" layoutInCell="1" allowOverlap="1">
+          <wp:anchor distT="0" distB="0" distL="114300" distR="114300" simplePos="0" relativeHeight="251646976" behindDoc="1" locked="0" layoutInCell="1" allowOverlap="1">
             <wp:simplePos x="0" y="0"/>
             <wp:positionH relativeFrom="column">
               <wp:posOffset>-175895</wp:posOffset>
@@ -7247,7 +7247,7 @@
           <w:lang w:eastAsia="de-AT"/>
         </w:rPr>
         <w:drawing>
-          <wp:anchor distT="0" distB="0" distL="114300" distR="114300" simplePos="0" relativeHeight="251659264" behindDoc="1" locked="0" layoutInCell="1" allowOverlap="1" wp14:anchorId="29A50D77" wp14:editId="3C026825">
+          <wp:anchor distT="0" distB="0" distL="114300" distR="114300" simplePos="0" relativeHeight="251648000" behindDoc="1" locked="0" layoutInCell="1" allowOverlap="1" wp14:anchorId="29A50D77" wp14:editId="3C026825">
             <wp:simplePos x="0" y="0"/>
             <wp:positionH relativeFrom="column">
               <wp:posOffset>262255</wp:posOffset>
@@ -7325,7 +7325,7 @@
           <w:lang w:eastAsia="de-AT"/>
         </w:rPr>
         <w:pict>
-          <v:oval id="_x0000_s1058" style="position:absolute;left:0;text-align:left;margin-left:457.15pt;margin-top:236.95pt;width:24.75pt;height:24.75pt;z-index:251676672;mso-wrap-style:square;mso-width-percent:0;mso-height-percent:0;mso-wrap-distance-left:9pt;mso-wrap-distance-top:0;mso-wrap-distance-right:9pt;mso-wrap-distance-bottom:0;mso-position-horizontal-relative:text;mso-position-vertical-relative:text;mso-width-percent:0;mso-height-percent:0;mso-width-relative:page;mso-height-relative:page;mso-position-horizontal-col-start:0;mso-width-col-span:0;v-text-anchor:top" fillcolor="#e0441e" strokecolor="#e0441e" strokeweight="1pt">
+          <v:oval id="_x0000_s1058" style="position:absolute;left:0;text-align:left;margin-left:457.15pt;margin-top:236.95pt;width:24.75pt;height:24.75pt;z-index:251673600;mso-wrap-style:square;mso-width-percent:0;mso-height-percent:0;mso-wrap-distance-left:9pt;mso-wrap-distance-top:0;mso-wrap-distance-right:9pt;mso-wrap-distance-bottom:0;mso-position-horizontal-relative:text;mso-position-vertical-relative:text;mso-width-percent:0;mso-height-percent:0;mso-width-relative:page;mso-height-relative:page;mso-position-horizontal-col-start:0;mso-width-col-span:0;v-text-anchor:top" fillcolor="#e0441e" strokecolor="#e0441e" strokeweight="1pt">
             <v:fill opacity="18350f"/>
             <v:textbox>
               <w:txbxContent>
@@ -7355,7 +7355,7 @@
           <w:lang w:eastAsia="de-AT"/>
         </w:rPr>
         <w:pict>
-          <v:oval id="_x0000_s1057" style="position:absolute;left:0;text-align:left;margin-left:370.15pt;margin-top:215.95pt;width:24.75pt;height:24.75pt;z-index:251675648;mso-wrap-style:square;mso-width-percent:0;mso-height-percent:0;mso-wrap-distance-left:9pt;mso-wrap-distance-top:0;mso-wrap-distance-right:9pt;mso-wrap-distance-bottom:0;mso-position-horizontal-relative:text;mso-position-vertical-relative:text;mso-width-percent:0;mso-height-percent:0;mso-width-relative:page;mso-height-relative:page;mso-position-horizontal-col-start:0;mso-width-col-span:0;v-text-anchor:top" fillcolor="#e0441e" strokecolor="#e0441e" strokeweight="1pt">
+          <v:oval id="_x0000_s1057" style="position:absolute;left:0;text-align:left;margin-left:370.15pt;margin-top:215.95pt;width:24.75pt;height:24.75pt;z-index:251672576;mso-wrap-style:square;mso-width-percent:0;mso-height-percent:0;mso-wrap-distance-left:9pt;mso-wrap-distance-top:0;mso-wrap-distance-right:9pt;mso-wrap-distance-bottom:0;mso-position-horizontal-relative:text;mso-position-vertical-relative:text;mso-width-percent:0;mso-height-percent:0;mso-width-relative:page;mso-height-relative:page;mso-position-horizontal-col-start:0;mso-width-col-span:0;v-text-anchor:top" fillcolor="#e0441e" strokecolor="#e0441e" strokeweight="1pt">
             <v:fill opacity="18350f"/>
             <v:textbox>
               <w:txbxContent>
@@ -7385,7 +7385,7 @@
           <w:lang w:eastAsia="de-AT"/>
         </w:rPr>
         <w:pict>
-          <v:oval id="_x0000_s1056" style="position:absolute;left:0;text-align:left;margin-left:133.9pt;margin-top:185.75pt;width:24.75pt;height:24.75pt;z-index:251674624;mso-wrap-style:square;mso-width-percent:0;mso-height-percent:0;mso-wrap-distance-left:9pt;mso-wrap-distance-top:0;mso-wrap-distance-right:9pt;mso-wrap-distance-bottom:0;mso-position-horizontal-relative:text;mso-position-vertical-relative:text;mso-width-percent:0;mso-height-percent:0;mso-width-relative:page;mso-height-relative:page;mso-position-horizontal-col-start:0;mso-width-col-span:0;v-text-anchor:top" fillcolor="#e0441e" strokecolor="#e0441e" strokeweight="1pt">
+          <v:oval id="_x0000_s1056" style="position:absolute;left:0;text-align:left;margin-left:133.9pt;margin-top:185.75pt;width:24.75pt;height:24.75pt;z-index:251671552;mso-wrap-style:square;mso-width-percent:0;mso-height-percent:0;mso-wrap-distance-left:9pt;mso-wrap-distance-top:0;mso-wrap-distance-right:9pt;mso-wrap-distance-bottom:0;mso-position-horizontal-relative:text;mso-position-vertical-relative:text;mso-width-percent:0;mso-height-percent:0;mso-width-relative:page;mso-height-relative:page;mso-position-horizontal-col-start:0;mso-width-col-span:0;v-text-anchor:top" fillcolor="#e0441e" strokecolor="#e0441e" strokeweight="1pt">
             <v:fill opacity="18350f"/>
             <v:textbox>
               <w:txbxContent>
@@ -7415,7 +7415,7 @@
           <w:lang w:eastAsia="de-AT"/>
         </w:rPr>
         <w:pict>
-          <v:oval id="_x0000_s1055" style="position:absolute;left:0;text-align:left;margin-left:256.9pt;margin-top:159.7pt;width:24.75pt;height:24.75pt;z-index:251673600;mso-wrap-style:square;mso-width-percent:0;mso-height-percent:0;mso-wrap-distance-left:9pt;mso-wrap-distance-top:0;mso-wrap-distance-right:9pt;mso-wrap-distance-bottom:0;mso-position-horizontal-relative:text;mso-position-vertical-relative:text;mso-width-percent:0;mso-height-percent:0;mso-width-relative:page;mso-height-relative:page;mso-position-horizontal-col-start:0;mso-width-col-span:0;v-text-anchor:top" fillcolor="#e0441e" strokecolor="#e0441e" strokeweight="1pt">
+          <v:oval id="_x0000_s1055" style="position:absolute;left:0;text-align:left;margin-left:256.9pt;margin-top:159.7pt;width:24.75pt;height:24.75pt;z-index:251670528;mso-wrap-style:square;mso-width-percent:0;mso-height-percent:0;mso-wrap-distance-left:9pt;mso-wrap-distance-top:0;mso-wrap-distance-right:9pt;mso-wrap-distance-bottom:0;mso-position-horizontal-relative:text;mso-position-vertical-relative:text;mso-width-percent:0;mso-height-percent:0;mso-width-relative:page;mso-height-relative:page;mso-position-horizontal-col-start:0;mso-width-col-span:0;v-text-anchor:top" fillcolor="#e0441e" strokecolor="#e0441e" strokeweight="1pt">
             <v:fill opacity="18350f"/>
             <v:textbox>
               <w:txbxContent>
@@ -7445,7 +7445,7 @@
           <w:lang w:eastAsia="de-AT"/>
         </w:rPr>
         <w:pict>
-          <v:oval id="_x0000_s1054" style="position:absolute;left:0;text-align:left;margin-left:124.9pt;margin-top:113.95pt;width:24.75pt;height:24.75pt;z-index:251672576;mso-wrap-style:square;mso-width-percent:0;mso-height-percent:0;mso-wrap-distance-left:9pt;mso-wrap-distance-top:0;mso-wrap-distance-right:9pt;mso-wrap-distance-bottom:0;mso-position-horizontal-relative:text;mso-position-vertical-relative:text;mso-width-percent:0;mso-height-percent:0;mso-width-relative:page;mso-height-relative:page;mso-position-horizontal-col-start:0;mso-width-col-span:0;v-text-anchor:top" fillcolor="#e0441e" strokecolor="#e0441e" strokeweight="1pt">
+          <v:oval id="_x0000_s1054" style="position:absolute;left:0;text-align:left;margin-left:124.9pt;margin-top:113.95pt;width:24.75pt;height:24.75pt;z-index:251669504;mso-wrap-style:square;mso-width-percent:0;mso-height-percent:0;mso-wrap-distance-left:9pt;mso-wrap-distance-top:0;mso-wrap-distance-right:9pt;mso-wrap-distance-bottom:0;mso-position-horizontal-relative:text;mso-position-vertical-relative:text;mso-width-percent:0;mso-height-percent:0;mso-width-relative:page;mso-height-relative:page;mso-position-horizontal-col-start:0;mso-width-col-span:0;v-text-anchor:top" fillcolor="#e0441e" strokecolor="#e0441e" strokeweight="1pt">
             <v:fill opacity="18350f"/>
             <v:textbox>
               <w:txbxContent>
@@ -7475,7 +7475,7 @@
           <w:lang w:eastAsia="de-AT"/>
         </w:rPr>
         <w:drawing>
-          <wp:anchor distT="0" distB="0" distL="114300" distR="114300" simplePos="0" relativeHeight="251655168" behindDoc="1" locked="0" layoutInCell="1" allowOverlap="1" wp14:anchorId="43622C15" wp14:editId="2841F6E6">
+          <wp:anchor distT="0" distB="0" distL="114300" distR="114300" simplePos="0" relativeHeight="251642880" behindDoc="1" locked="0" layoutInCell="1" allowOverlap="1" wp14:anchorId="43622C15" wp14:editId="2841F6E6">
             <wp:simplePos x="0" y="0"/>
             <wp:positionH relativeFrom="column">
               <wp:posOffset>119380</wp:posOffset>
@@ -7622,7 +7622,7 @@
           <w:lang w:eastAsia="de-AT"/>
         </w:rPr>
         <w:drawing>
-          <wp:anchor distT="0" distB="0" distL="114300" distR="114300" simplePos="0" relativeHeight="251661312" behindDoc="1" locked="0" layoutInCell="1" allowOverlap="1" wp14:anchorId="05A9A429" wp14:editId="580B5AC3">
+          <wp:anchor distT="0" distB="0" distL="114300" distR="114300" simplePos="0" relativeHeight="251649024" behindDoc="1" locked="0" layoutInCell="1" allowOverlap="1" wp14:anchorId="05A9A429" wp14:editId="580B5AC3">
             <wp:simplePos x="0" y="0"/>
             <wp:positionH relativeFrom="column">
               <wp:posOffset>-648970</wp:posOffset>
@@ -7707,7 +7707,7 @@
           <w:lang w:eastAsia="de-AT"/>
         </w:rPr>
         <w:drawing>
-          <wp:anchor distT="0" distB="0" distL="114300" distR="114300" simplePos="0" relativeHeight="251657216" behindDoc="1" locked="0" layoutInCell="1" allowOverlap="1" wp14:anchorId="46A5C893" wp14:editId="610C9228">
+          <wp:anchor distT="0" distB="0" distL="114300" distR="114300" simplePos="0" relativeHeight="251643904" behindDoc="1" locked="0" layoutInCell="1" allowOverlap="1" wp14:anchorId="46A5C893" wp14:editId="610C9228">
             <wp:simplePos x="0" y="0"/>
             <wp:positionH relativeFrom="column">
               <wp:posOffset>338455</wp:posOffset>
@@ -7803,7 +7803,7 @@
           <w:lang w:eastAsia="de-AT"/>
         </w:rPr>
         <w:pict>
-          <v:oval id="_x0000_s1065" style="position:absolute;margin-left:380.65pt;margin-top:16.7pt;width:24.75pt;height:24.75pt;z-index:251679744;mso-wrap-style:square;mso-width-percent:0;mso-height-percent:0;mso-wrap-distance-left:9pt;mso-wrap-distance-top:0;mso-wrap-distance-right:9pt;mso-wrap-distance-bottom:0;mso-position-horizontal-relative:text;mso-position-vertical-relative:text;mso-width-percent:0;mso-height-percent:0;mso-width-relative:page;mso-height-relative:page;mso-position-horizontal-col-start:0;mso-width-col-span:0;v-text-anchor:top" fillcolor="#e0441e" strokecolor="#e0441e" strokeweight="1pt">
+          <v:oval id="_x0000_s1065" style="position:absolute;margin-left:380.65pt;margin-top:16.7pt;width:24.75pt;height:24.75pt;z-index:251676672;mso-wrap-style:square;mso-width-percent:0;mso-height-percent:0;mso-wrap-distance-left:9pt;mso-wrap-distance-top:0;mso-wrap-distance-right:9pt;mso-wrap-distance-bottom:0;mso-position-horizontal-relative:text;mso-position-vertical-relative:text;mso-width-percent:0;mso-height-percent:0;mso-width-relative:page;mso-height-relative:page;mso-position-horizontal-col-start:0;mso-width-col-span:0;v-text-anchor:top" fillcolor="#e0441e" strokecolor="#e0441e" strokeweight="1pt">
             <v:fill opacity="18350f"/>
             <v:textbox>
               <w:txbxContent>
@@ -7833,7 +7833,7 @@
           <w:lang w:eastAsia="de-AT"/>
         </w:rPr>
         <w:pict>
-          <v:oval id="_x0000_s1064" style="position:absolute;margin-left:217.15pt;margin-top:45.2pt;width:24.75pt;height:24.75pt;z-index:251678720;mso-wrap-style:square;mso-width-percent:0;mso-height-percent:0;mso-wrap-distance-left:9pt;mso-wrap-distance-top:0;mso-wrap-distance-right:9pt;mso-wrap-distance-bottom:0;mso-position-horizontal-relative:text;mso-position-vertical-relative:text;mso-width-percent:0;mso-height-percent:0;mso-width-relative:page;mso-height-relative:page;mso-position-horizontal-col-start:0;mso-width-col-span:0;v-text-anchor:top" fillcolor="#e0441e" strokecolor="#e0441e" strokeweight="1pt">
+          <v:oval id="_x0000_s1064" style="position:absolute;margin-left:217.15pt;margin-top:45.2pt;width:24.75pt;height:24.75pt;z-index:251675648;mso-wrap-style:square;mso-width-percent:0;mso-height-percent:0;mso-wrap-distance-left:9pt;mso-wrap-distance-top:0;mso-wrap-distance-right:9pt;mso-wrap-distance-bottom:0;mso-position-horizontal-relative:text;mso-position-vertical-relative:text;mso-width-percent:0;mso-height-percent:0;mso-width-relative:page;mso-height-relative:page;mso-position-horizontal-col-start:0;mso-width-col-span:0;v-text-anchor:top" fillcolor="#e0441e" strokecolor="#e0441e" strokeweight="1pt">
             <v:fill opacity="18350f"/>
             <v:textbox>
               <w:txbxContent>
@@ -7863,7 +7863,7 @@
           <w:lang w:eastAsia="de-AT"/>
         </w:rPr>
         <w:pict>
-          <v:oval id="_x0000_s1063" style="position:absolute;margin-left:76.15pt;margin-top:15.4pt;width:24.75pt;height:24.75pt;z-index:251677696;mso-wrap-style:square;mso-width-percent:0;mso-height-percent:0;mso-wrap-distance-left:9pt;mso-wrap-distance-top:0;mso-wrap-distance-right:9pt;mso-wrap-distance-bottom:0;mso-position-horizontal-relative:text;mso-position-vertical-relative:text;mso-width-percent:0;mso-height-percent:0;mso-width-relative:page;mso-height-relative:page;mso-position-horizontal-col-start:0;mso-width-col-span:0;v-text-anchor:top" fillcolor="#e0441e" strokecolor="#e0441e" strokeweight="1pt">
+          <v:oval id="_x0000_s1063" style="position:absolute;margin-left:76.15pt;margin-top:15.4pt;width:24.75pt;height:24.75pt;z-index:251674624;mso-wrap-style:square;mso-width-percent:0;mso-height-percent:0;mso-wrap-distance-left:9pt;mso-wrap-distance-top:0;mso-wrap-distance-right:9pt;mso-wrap-distance-bottom:0;mso-position-horizontal-relative:text;mso-position-vertical-relative:text;mso-width-percent:0;mso-height-percent:0;mso-width-relative:page;mso-height-relative:page;mso-position-horizontal-col-start:0;mso-width-col-span:0;v-text-anchor:top" fillcolor="#e0441e" strokecolor="#e0441e" strokeweight="1pt">
             <v:fill opacity="18350f"/>
             <v:textbox>
               <w:txbxContent>
@@ -7940,7 +7940,7 @@
           <w:lang w:eastAsia="de-AT"/>
         </w:rPr>
         <w:drawing>
-          <wp:anchor distT="0" distB="0" distL="114300" distR="114300" simplePos="0" relativeHeight="251643904" behindDoc="1" locked="0" layoutInCell="1" allowOverlap="1" wp14:anchorId="1537A1F1" wp14:editId="124C693B">
+          <wp:anchor distT="0" distB="0" distL="114300" distR="114300" simplePos="0" relativeHeight="251629568" behindDoc="1" locked="0" layoutInCell="1" allowOverlap="1" wp14:anchorId="1537A1F1" wp14:editId="124C693B">
             <wp:simplePos x="0" y="0"/>
             <wp:positionH relativeFrom="column">
               <wp:posOffset>757555</wp:posOffset>
@@ -8057,7 +8057,7 @@
           <w:lang w:eastAsia="de-AT"/>
         </w:rPr>
         <w:pict>
-          <v:oval id="_x0000_s1066" style="position:absolute;margin-left:292.15pt;margin-top:4.5pt;width:24.75pt;height:24.75pt;z-index:251680768;mso-wrap-style:square;mso-width-percent:0;mso-height-percent:0;mso-wrap-distance-left:9pt;mso-wrap-distance-top:0;mso-wrap-distance-right:9pt;mso-wrap-distance-bottom:0;mso-position-horizontal-relative:text;mso-position-vertical-relative:text;mso-width-percent:0;mso-height-percent:0;mso-width-relative:page;mso-height-relative:page;mso-position-horizontal-col-start:0;mso-width-col-span:0;v-text-anchor:top" fillcolor="#e0441e" strokecolor="#e0441e" strokeweight="1pt">
+          <v:oval id="_x0000_s1066" style="position:absolute;margin-left:292.15pt;margin-top:4.5pt;width:24.75pt;height:24.75pt;z-index:251677696;mso-wrap-style:square;mso-width-percent:0;mso-height-percent:0;mso-wrap-distance-left:9pt;mso-wrap-distance-top:0;mso-wrap-distance-right:9pt;mso-wrap-distance-bottom:0;mso-position-horizontal-relative:text;mso-position-vertical-relative:text;mso-width-percent:0;mso-height-percent:0;mso-width-relative:page;mso-height-relative:page;mso-position-horizontal-col-start:0;mso-width-col-span:0;v-text-anchor:top" fillcolor="#e0441e" strokecolor="#e0441e" strokeweight="1pt">
             <v:fill opacity="18350f"/>
             <v:textbox>
               <w:txbxContent>
@@ -8105,7 +8105,7 @@
           <w:lang w:eastAsia="de-AT"/>
         </w:rPr>
         <w:pict>
-          <v:oval id="_x0000_s1070" style="position:absolute;left:0;text-align:left;margin-left:304.15pt;margin-top:144.95pt;width:24.75pt;height:24.75pt;z-index:251683840;mso-wrap-style:square;mso-width-percent:0;mso-height-percent:0;mso-wrap-distance-left:9pt;mso-wrap-distance-top:0;mso-wrap-distance-right:9pt;mso-wrap-distance-bottom:0;mso-position-horizontal-relative:text;mso-position-vertical-relative:text;mso-width-percent:0;mso-height-percent:0;mso-width-relative:page;mso-height-relative:page;mso-position-horizontal-col-start:0;mso-width-col-span:0;v-text-anchor:top" fillcolor="#e0441e" strokecolor="#e0441e" strokeweight="1pt">
+          <v:oval id="_x0000_s1070" style="position:absolute;left:0;text-align:left;margin-left:304.15pt;margin-top:144.95pt;width:24.75pt;height:24.75pt;z-index:251680768;mso-wrap-style:square;mso-width-percent:0;mso-height-percent:0;mso-wrap-distance-left:9pt;mso-wrap-distance-top:0;mso-wrap-distance-right:9pt;mso-wrap-distance-bottom:0;mso-position-horizontal-relative:text;mso-position-vertical-relative:text;mso-width-percent:0;mso-height-percent:0;mso-width-relative:page;mso-height-relative:page;mso-position-horizontal-col-start:0;mso-width-col-span:0;v-text-anchor:top" fillcolor="#e0441e" strokecolor="#e0441e" strokeweight="1pt">
             <v:fill opacity="18350f"/>
             <v:textbox>
               <w:txbxContent>
@@ -8135,7 +8135,7 @@
           <w:lang w:eastAsia="de-AT"/>
         </w:rPr>
         <w:pict>
-          <v:oval id="_x0000_s1069" style="position:absolute;left:0;text-align:left;margin-left:222.4pt;margin-top:111.2pt;width:24.75pt;height:24.75pt;z-index:251682816;mso-wrap-style:square;mso-width-percent:0;mso-height-percent:0;mso-wrap-distance-left:9pt;mso-wrap-distance-top:0;mso-wrap-distance-right:9pt;mso-wrap-distance-bottom:0;mso-position-horizontal-relative:text;mso-position-vertical-relative:text;mso-width-percent:0;mso-height-percent:0;mso-width-relative:page;mso-height-relative:page;mso-position-horizontal-col-start:0;mso-width-col-span:0;v-text-anchor:top" fillcolor="#e0441e" strokecolor="#e0441e" strokeweight="1pt">
+          <v:oval id="_x0000_s1069" style="position:absolute;left:0;text-align:left;margin-left:222.4pt;margin-top:111.2pt;width:24.75pt;height:24.75pt;z-index:251679744;mso-wrap-style:square;mso-width-percent:0;mso-height-percent:0;mso-wrap-distance-left:9pt;mso-wrap-distance-top:0;mso-wrap-distance-right:9pt;mso-wrap-distance-bottom:0;mso-position-horizontal-relative:text;mso-position-vertical-relative:text;mso-width-percent:0;mso-height-percent:0;mso-width-relative:page;mso-height-relative:page;mso-position-horizontal-col-start:0;mso-width-col-span:0;v-text-anchor:top" fillcolor="#e0441e" strokecolor="#e0441e" strokeweight="1pt">
             <v:fill opacity="18350f"/>
             <v:textbox>
               <w:txbxContent>
@@ -8165,7 +8165,7 @@
           <w:lang w:eastAsia="de-AT"/>
         </w:rPr>
         <w:pict>
-          <v:oval id="_x0000_s1068" style="position:absolute;left:0;text-align:left;margin-left:25.15pt;margin-top:68.65pt;width:24.75pt;height:24.75pt;z-index:251681792;mso-wrap-style:square;mso-width-percent:0;mso-height-percent:0;mso-wrap-distance-left:9pt;mso-wrap-distance-top:0;mso-wrap-distance-right:9pt;mso-wrap-distance-bottom:0;mso-position-horizontal-relative:text;mso-position-vertical-relative:text;mso-width-percent:0;mso-height-percent:0;mso-width-relative:page;mso-height-relative:page;mso-position-horizontal-col-start:0;mso-width-col-span:0;v-text-anchor:top" fillcolor="#e0441e" strokecolor="#e0441e" strokeweight="1pt">
+          <v:oval id="_x0000_s1068" style="position:absolute;left:0;text-align:left;margin-left:25.15pt;margin-top:68.65pt;width:24.75pt;height:24.75pt;z-index:251678720;mso-wrap-style:square;mso-width-percent:0;mso-height-percent:0;mso-wrap-distance-left:9pt;mso-wrap-distance-top:0;mso-wrap-distance-right:9pt;mso-wrap-distance-bottom:0;mso-position-horizontal-relative:text;mso-position-vertical-relative:text;mso-width-percent:0;mso-height-percent:0;mso-width-relative:page;mso-height-relative:page;mso-position-horizontal-col-start:0;mso-width-col-span:0;v-text-anchor:top" fillcolor="#e0441e" strokecolor="#e0441e" strokeweight="1pt">
             <v:fill opacity="18350f"/>
             <v:textbox>
               <w:txbxContent>
@@ -8195,7 +8195,7 @@
           <w:lang w:eastAsia="de-AT"/>
         </w:rPr>
         <w:drawing>
-          <wp:anchor distT="0" distB="0" distL="114300" distR="114300" simplePos="0" relativeHeight="251648000" behindDoc="1" locked="0" layoutInCell="1" allowOverlap="1" wp14:anchorId="186DA546" wp14:editId="416A21AE">
+          <wp:anchor distT="0" distB="0" distL="114300" distR="114300" simplePos="0" relativeHeight="251634688" behindDoc="1" locked="0" layoutInCell="1" allowOverlap="1" wp14:anchorId="186DA546" wp14:editId="416A21AE">
             <wp:simplePos x="0" y="0"/>
             <wp:positionH relativeFrom="column">
               <wp:posOffset>-175895</wp:posOffset>
@@ -8297,7 +8297,7 @@
           <w:lang w:eastAsia="de-AT"/>
         </w:rPr>
         <w:drawing>
-          <wp:anchor distT="0" distB="0" distL="114300" distR="114300" simplePos="0" relativeHeight="251653120" behindDoc="1" locked="0" layoutInCell="1" allowOverlap="1" wp14:anchorId="1F9AF358" wp14:editId="1676365C">
+          <wp:anchor distT="0" distB="0" distL="114300" distR="114300" simplePos="0" relativeHeight="251640832" behindDoc="1" locked="0" layoutInCell="1" allowOverlap="1" wp14:anchorId="1F9AF358" wp14:editId="1676365C">
             <wp:simplePos x="0" y="0"/>
             <wp:positionH relativeFrom="column">
               <wp:posOffset>52705</wp:posOffset>
@@ -8381,7 +8381,7 @@
           <w:lang w:eastAsia="de-AT"/>
         </w:rPr>
         <w:pict>
-          <v:oval id="_x0000_s1074" style="position:absolute;left:0;text-align:left;margin-left:442.9pt;margin-top:143.1pt;width:24.75pt;height:24.75pt;z-index:251687936;mso-wrap-style:square;mso-width-percent:0;mso-height-percent:0;mso-wrap-distance-left:9pt;mso-wrap-distance-top:0;mso-wrap-distance-right:9pt;mso-wrap-distance-bottom:0;mso-position-horizontal-relative:text;mso-position-vertical-relative:text;mso-width-percent:0;mso-height-percent:0;mso-width-relative:page;mso-height-relative:page;mso-position-horizontal-col-start:0;mso-width-col-span:0;v-text-anchor:top" fillcolor="#e0441e" strokecolor="#e0441e" strokeweight="1pt">
+          <v:oval id="_x0000_s1074" style="position:absolute;left:0;text-align:left;margin-left:442.9pt;margin-top:143.1pt;width:24.75pt;height:24.75pt;z-index:251683840;mso-wrap-style:square;mso-width-percent:0;mso-height-percent:0;mso-wrap-distance-left:9pt;mso-wrap-distance-top:0;mso-wrap-distance-right:9pt;mso-wrap-distance-bottom:0;mso-position-horizontal-relative:text;mso-position-vertical-relative:text;mso-width-percent:0;mso-height-percent:0;mso-width-relative:page;mso-height-relative:page;mso-position-horizontal-col-start:0;mso-width-col-span:0;v-text-anchor:top" fillcolor="#e0441e" strokecolor="#e0441e" strokeweight="1pt">
             <v:fill opacity="18350f"/>
             <v:textbox style="mso-next-textbox:#_x0000_s1074">
               <w:txbxContent>
@@ -8411,7 +8411,7 @@
           <w:lang w:eastAsia="de-AT"/>
         </w:rPr>
         <w:pict>
-          <v:oval id="_x0000_s1073" style="position:absolute;left:0;text-align:left;margin-left:207.4pt;margin-top:109.35pt;width:24.75pt;height:24.75pt;z-index:251686912;mso-wrap-style:square;mso-width-percent:0;mso-height-percent:0;mso-wrap-distance-left:9pt;mso-wrap-distance-top:0;mso-wrap-distance-right:9pt;mso-wrap-distance-bottom:0;mso-position-horizontal-relative:text;mso-position-vertical-relative:text;mso-width-percent:0;mso-height-percent:0;mso-width-relative:page;mso-height-relative:page;mso-position-horizontal-col-start:0;mso-width-col-span:0;v-text-anchor:top" fillcolor="#e0441e" strokecolor="#e0441e" strokeweight="1pt">
+          <v:oval id="_x0000_s1073" style="position:absolute;left:0;text-align:left;margin-left:207.4pt;margin-top:109.35pt;width:24.75pt;height:24.75pt;z-index:251682816;mso-wrap-style:square;mso-width-percent:0;mso-height-percent:0;mso-wrap-distance-left:9pt;mso-wrap-distance-top:0;mso-wrap-distance-right:9pt;mso-wrap-distance-bottom:0;mso-position-horizontal-relative:text;mso-position-vertical-relative:text;mso-width-percent:0;mso-height-percent:0;mso-width-relative:page;mso-height-relative:page;mso-position-horizontal-col-start:0;mso-width-col-span:0;v-text-anchor:top" fillcolor="#e0441e" strokecolor="#e0441e" strokeweight="1pt">
             <v:fill opacity="18350f"/>
             <v:textbox style="mso-next-textbox:#_x0000_s1073">
               <w:txbxContent>
@@ -8441,7 +8441,7 @@
           <w:lang w:eastAsia="de-AT"/>
         </w:rPr>
         <w:pict>
-          <v:oval id="_x0000_s1072" style="position:absolute;left:0;text-align:left;margin-left:4.9pt;margin-top:81.6pt;width:24.75pt;height:24.75pt;z-index:251685888;mso-wrap-style:square;mso-width-percent:0;mso-height-percent:0;mso-wrap-distance-left:9pt;mso-wrap-distance-top:0;mso-wrap-distance-right:9pt;mso-wrap-distance-bottom:0;mso-position-horizontal-relative:text;mso-position-vertical-relative:text;mso-width-percent:0;mso-height-percent:0;mso-width-relative:page;mso-height-relative:page;mso-position-horizontal-col-start:0;mso-width-col-span:0;v-text-anchor:top" fillcolor="#e0441e" strokecolor="#e0441e" strokeweight="1pt">
+          <v:oval id="_x0000_s1072" style="position:absolute;left:0;text-align:left;margin-left:4.9pt;margin-top:81.6pt;width:24.75pt;height:24.75pt;z-index:251681792;mso-wrap-style:square;mso-width-percent:0;mso-height-percent:0;mso-wrap-distance-left:9pt;mso-wrap-distance-top:0;mso-wrap-distance-right:9pt;mso-wrap-distance-bottom:0;mso-position-horizontal-relative:text;mso-position-vertical-relative:text;mso-width-percent:0;mso-height-percent:0;mso-width-relative:page;mso-height-relative:page;mso-position-horizontal-col-start:0;mso-width-col-span:0;v-text-anchor:top" fillcolor="#e0441e" strokecolor="#e0441e" strokeweight="1pt">
             <v:fill opacity="18350f"/>
             <v:textbox style="mso-next-textbox:#_x0000_s1072">
               <w:txbxContent>
@@ -8471,7 +8471,7 @@
           <w:lang w:eastAsia="de-AT"/>
         </w:rPr>
         <w:drawing>
-          <wp:anchor distT="0" distB="0" distL="114300" distR="114300" simplePos="0" relativeHeight="251669504" behindDoc="1" locked="0" layoutInCell="1" allowOverlap="1" wp14:anchorId="50103486" wp14:editId="18BBCF00">
+          <wp:anchor distT="0" distB="0" distL="114300" distR="114300" simplePos="0" relativeHeight="251650048" behindDoc="1" locked="0" layoutInCell="1" allowOverlap="1" wp14:anchorId="50103486" wp14:editId="18BBCF00">
             <wp:simplePos x="0" y="0"/>
             <wp:positionH relativeFrom="column">
               <wp:posOffset>-4445</wp:posOffset>
@@ -8544,47 +8544,15 @@
         <w:ind w:left="708"/>
       </w:pPr>
       <w:r>
-        <w:t>Eingabe der persönlichen Daten (Vorname, Nachname)</w:t>
-      </w:r>
-      <w:r>
-        <w:t xml:space="preserve"> </w:t>
-      </w:r>
-      <w:r>
-        <w:t>für die Überm</w:t>
-      </w:r>
-      <w:r>
-        <w:t>ittlung einer Zahlung.</w:t>
+        <w:t>Eingabe der persönlichen Daten (Vorname, Nachname) für die Übermittlung einer Zahlung.</w:t>
       </w:r>
       <w:r>
         <w:br/>
-        <w:t>Nummer/IBAN (1)</w:t>
-      </w:r>
-      <w:r>
-        <w:t xml:space="preserve">: Eingabe </w:t>
-      </w:r>
-      <w:r>
-        <w:t xml:space="preserve">der Kreditkartennummer / IBAN. Es wird überprüft, ob die Nummer einer gültigen IBAN oder Kreditkartennummer entspricht. </w:t>
-      </w:r>
-      <w:r>
-        <w:t xml:space="preserve">Zahlungsart: Auswahl </w:t>
-      </w:r>
-      <w:r>
-        <w:t>über Dropdownliste (</w:t>
-      </w:r>
-      <w:r>
-        <w:t>Visa, Überweisung und MasterCard</w:t>
-      </w:r>
-      <w:r>
-        <w:t>) (2).</w:t>
+        <w:t>Nummer/IBAN (1): Eingabe der Kreditkartennummer / IBAN. Es wird überprüft, ob die Nummer einer gültigen IBAN oder Kreditkartennummer entspricht. Zahlungsart: Auswahl über Dropdownliste (Visa, Überweisung und MasterCard) (2).</w:t>
       </w:r>
       <w:r>
         <w:br/>
-      </w:r>
-      <w:r>
-        <w:t>Mit Klick auf Button "Buchung abschließen" wird man auf die nächste Seite weitergeleitet</w:t>
-      </w:r>
-      <w:r>
-        <w:t xml:space="preserve"> (3).</w:t>
+        <w:t>Mit Klick auf Button "Buchung abschließen" wird man auf die nächste Seite weitergeleitet (3).</w:t>
       </w:r>
     </w:p>
     <w:p>
@@ -8603,7 +8571,7 @@
         </w:rPr>
         <w:lastRenderedPageBreak/>
         <w:drawing>
-          <wp:anchor distT="0" distB="0" distL="114300" distR="114300" simplePos="0" relativeHeight="251672576" behindDoc="1" locked="0" layoutInCell="1" allowOverlap="1" wp14:anchorId="7800F010" wp14:editId="57069770">
+          <wp:anchor distT="0" distB="0" distL="114300" distR="114300" simplePos="0" relativeHeight="251651072" behindDoc="1" locked="0" layoutInCell="1" allowOverlap="1" wp14:anchorId="7800F010" wp14:editId="57069770">
             <wp:simplePos x="0" y="0"/>
             <wp:positionH relativeFrom="column">
               <wp:posOffset>-4445</wp:posOffset>
@@ -8676,16 +8644,7 @@
         <w:ind w:left="708"/>
       </w:pPr>
       <w:r>
-        <w:t>Erhalt einer Ma</w:t>
-      </w:r>
-      <w:r>
-        <w:t>il über die Buchungsbestätigung auf die während der Registrierung angegebene Email/Benutzernamen.</w:t>
-      </w:r>
-      <w:r>
-        <w:t xml:space="preserve"> Mit Klick auf "Zurück zur Startseite" kommt man zurück zur Reiseauflistung</w:t>
-      </w:r>
-      <w:r>
-        <w:t>.</w:t>
+        <w:t>Erhalt einer Mail über die Buchungsbestätigung auf die während der Registrierung angegebene Email/Benutzernamen. Mit Klick auf "Zurück zur Startseite" kommt man zurück zur Reiseauflistung.</w:t>
       </w:r>
     </w:p>
     <w:p>
@@ -8697,8 +8656,6 @@
       <w:pPr>
         <w:pStyle w:val="ITFoxberschriftEbene1"/>
       </w:pPr>
-      <w:bookmarkStart w:id="35" w:name="_GoBack"/>
-      <w:bookmarkEnd w:id="35"/>
       <w:proofErr w:type="spellStart"/>
       <w:r>
         <w:lastRenderedPageBreak/>
@@ -8725,7 +8682,7 @@
           <w:lang w:eastAsia="de-AT"/>
         </w:rPr>
         <w:drawing>
-          <wp:anchor distT="0" distB="0" distL="114300" distR="114300" simplePos="0" relativeHeight="251657216" behindDoc="1" locked="0" layoutInCell="1" allowOverlap="1" wp14:anchorId="1D318922" wp14:editId="10669494">
+          <wp:anchor distT="0" distB="0" distL="114300" distR="114300" simplePos="0" relativeHeight="251642368" behindDoc="1" locked="0" layoutInCell="1" allowOverlap="1" wp14:anchorId="5DF20A1C" wp14:editId="297AB25C">
             <wp:simplePos x="0" y="0"/>
             <wp:positionH relativeFrom="column">
               <wp:posOffset>-99695</wp:posOffset>
@@ -8792,18 +8749,980 @@
       <w:pPr>
         <w:pStyle w:val="ITFoxberschriftEbene2"/>
       </w:pPr>
-      <w:bookmarkStart w:id="36" w:name="_Toc463427380"/>
-      <w:r>
+      <w:bookmarkStart w:id="35" w:name="_Toc463427380"/>
+      <w:r>
+        <w:rPr>
+          <w:noProof/>
+          <w:lang w:eastAsia="de-AT"/>
+        </w:rPr>
+        <w:drawing>
+          <wp:anchor distT="0" distB="0" distL="114300" distR="114300" simplePos="0" relativeHeight="251649536" behindDoc="1" locked="0" layoutInCell="1" allowOverlap="1" wp14:anchorId="1205D24E" wp14:editId="0461BFA6">
+            <wp:simplePos x="0" y="0"/>
+            <wp:positionH relativeFrom="column">
+              <wp:posOffset>-300355</wp:posOffset>
+            </wp:positionH>
+            <wp:positionV relativeFrom="paragraph">
+              <wp:posOffset>454025</wp:posOffset>
+            </wp:positionV>
+            <wp:extent cx="6615430" cy="2009775"/>
+            <wp:effectExtent l="0" t="0" r="0" b="0"/>
+            <wp:wrapTight wrapText="bothSides">
+              <wp:wrapPolygon edited="0">
+                <wp:start x="0" y="0"/>
+                <wp:lineTo x="0" y="21498"/>
+                <wp:lineTo x="21521" y="21498"/>
+                <wp:lineTo x="21521" y="0"/>
+                <wp:lineTo x="0" y="0"/>
+              </wp:wrapPolygon>
+            </wp:wrapTight>
+            <wp:docPr id="18" name="Grafik 18"/>
+            <wp:cNvGraphicFramePr>
+              <a:graphicFrameLocks xmlns:a="http://schemas.openxmlformats.org/drawingml/2006/main" noChangeAspect="1"/>
+            </wp:cNvGraphicFramePr>
+            <a:graphic xmlns:a="http://schemas.openxmlformats.org/drawingml/2006/main">
+              <a:graphicData uri="http://schemas.openxmlformats.org/drawingml/2006/picture">
+                <pic:pic xmlns:pic="http://schemas.openxmlformats.org/drawingml/2006/picture">
+                  <pic:nvPicPr>
+                    <pic:cNvPr id="18" name="MA.PNG"/>
+                    <pic:cNvPicPr/>
+                  </pic:nvPicPr>
+                  <pic:blipFill>
+                    <a:blip r:embed="rId41">
+                      <a:extLst>
+                        <a:ext uri="{28A0092B-C50C-407E-A947-70E740481C1C}">
+                          <a14:useLocalDpi xmlns:a14="http://schemas.microsoft.com/office/drawing/2010/main" val="0"/>
+                        </a:ext>
+                      </a:extLst>
+                    </a:blip>
+                    <a:stretch>
+                      <a:fillRect/>
+                    </a:stretch>
+                  </pic:blipFill>
+                  <pic:spPr>
+                    <a:xfrm>
+                      <a:off x="0" y="0"/>
+                      <a:ext cx="6615430" cy="2009775"/>
+                    </a:xfrm>
+                    <a:prstGeom prst="rect">
+                      <a:avLst/>
+                    </a:prstGeom>
+                  </pic:spPr>
+                </pic:pic>
+              </a:graphicData>
+            </a:graphic>
+            <wp14:sizeRelH relativeFrom="page">
+              <wp14:pctWidth>0</wp14:pctWidth>
+            </wp14:sizeRelH>
+            <wp14:sizeRelV relativeFrom="page">
+              <wp14:pctHeight>0</wp14:pctHeight>
+            </wp14:sizeRelV>
+          </wp:anchor>
+        </w:drawing>
+      </w:r>
+      <w:r>
+        <w:t>Navigationsmenü</w:t>
+      </w:r>
+    </w:p>
+    <w:p/>
+    <w:p>
+      <w:pPr>
+        <w:pStyle w:val="ITFoxberschriftEbene2"/>
+      </w:pPr>
+      <w:r>
+        <w:lastRenderedPageBreak/>
         <w:t>Reise verwalten</w:t>
       </w:r>
     </w:p>
     <w:p>
+      <w:r>
+        <w:rPr>
+          <w:noProof/>
+          <w:lang w:eastAsia="de-AT"/>
+        </w:rPr>
+        <w:pict>
+          <v:oval id="_x0000_s1079" style="position:absolute;margin-left:404.65pt;margin-top:191.05pt;width:24.75pt;height:24.75pt;z-index:251687936;mso-wrap-style:square;mso-width-percent:0;mso-height-percent:0;mso-wrap-distance-left:9pt;mso-wrap-distance-top:0;mso-wrap-distance-right:9pt;mso-wrap-distance-bottom:0;mso-position-horizontal-relative:text;mso-position-vertical-relative:text;mso-width-percent:0;mso-height-percent:0;mso-width-relative:page;mso-height-relative:page;mso-position-horizontal-col-start:0;mso-width-col-span:0;v-text-anchor:top" fillcolor="#e0441e" strokecolor="#e0441e" strokeweight="1pt">
+            <v:fill opacity="18350f"/>
+            <v:textbox style="mso-next-textbox:#_x0000_s1079">
+              <w:txbxContent>
+                <w:p>
+                  <w:pPr>
+                    <w:rPr>
+                      <w:rFonts w:ascii="Century Gothic" w:hAnsi="Century Gothic"/>
+                      <w:sz w:val="20"/>
+                    </w:rPr>
+                  </w:pPr>
+                  <w:r>
+                    <w:rPr>
+                      <w:rFonts w:ascii="Century Gothic" w:hAnsi="Century Gothic"/>
+                      <w:sz w:val="20"/>
+                    </w:rPr>
+                    <w:t>3</w:t>
+                  </w:r>
+                </w:p>
+              </w:txbxContent>
+            </v:textbox>
+          </v:oval>
+        </w:pict>
+      </w:r>
+      <w:r>
+        <w:rPr>
+          <w:noProof/>
+          <w:lang w:eastAsia="de-AT"/>
+        </w:rPr>
+        <w:pict>
+          <v:oval id="_x0000_s1077" style="position:absolute;margin-left:346.15pt;margin-top:73.4pt;width:24.75pt;height:24.75pt;z-index:251685888;mso-wrap-style:square;mso-width-percent:0;mso-height-percent:0;mso-wrap-distance-left:9pt;mso-wrap-distance-top:0;mso-wrap-distance-right:9pt;mso-wrap-distance-bottom:0;mso-position-horizontal-relative:text;mso-position-vertical-relative:text;mso-width-percent:0;mso-height-percent:0;mso-width-relative:page;mso-height-relative:page;mso-position-horizontal-col-start:0;mso-width-col-span:0;v-text-anchor:top" fillcolor="#e0441e" strokecolor="#e0441e" strokeweight="1pt">
+            <v:fill opacity="18350f"/>
+            <v:textbox style="mso-next-textbox:#_x0000_s1077">
+              <w:txbxContent>
+                <w:p>
+                  <w:pPr>
+                    <w:rPr>
+                      <w:rFonts w:ascii="Century Gothic" w:hAnsi="Century Gothic"/>
+                      <w:sz w:val="20"/>
+                    </w:rPr>
+                  </w:pPr>
+                  <w:r>
+                    <w:rPr>
+                      <w:rFonts w:ascii="Century Gothic" w:hAnsi="Century Gothic"/>
+                      <w:sz w:val="20"/>
+                    </w:rPr>
+                    <w:t>2</w:t>
+                  </w:r>
+                </w:p>
+              </w:txbxContent>
+            </v:textbox>
+          </v:oval>
+        </w:pict>
+      </w:r>
+      <w:r>
+        <w:rPr>
+          <w:noProof/>
+          <w:lang w:eastAsia="de-AT"/>
+        </w:rPr>
+        <w:pict>
+          <v:oval id="_x0000_s1076" style="position:absolute;margin-left:224.65pt;margin-top:52.3pt;width:24.75pt;height:24.75pt;z-index:251684864;mso-wrap-style:square;mso-width-percent:0;mso-height-percent:0;mso-wrap-distance-left:9pt;mso-wrap-distance-top:0;mso-wrap-distance-right:9pt;mso-wrap-distance-bottom:0;mso-position-horizontal-relative:text;mso-position-vertical-relative:text;mso-width-percent:0;mso-height-percent:0;mso-width-relative:page;mso-height-relative:page;mso-position-horizontal-col-start:0;mso-width-col-span:0;v-text-anchor:top" fillcolor="#e0441e" strokecolor="#e0441e" strokeweight="1pt">
+            <v:fill opacity="18350f"/>
+            <v:textbox style="mso-next-textbox:#_x0000_s1076">
+              <w:txbxContent>
+                <w:p>
+                  <w:pPr>
+                    <w:rPr>
+                      <w:rFonts w:ascii="Century Gothic" w:hAnsi="Century Gothic"/>
+                      <w:sz w:val="20"/>
+                    </w:rPr>
+                  </w:pPr>
+                  <w:r>
+                    <w:rPr>
+                      <w:rFonts w:ascii="Century Gothic" w:hAnsi="Century Gothic"/>
+                      <w:sz w:val="20"/>
+                    </w:rPr>
+                    <w:t>1</w:t>
+                  </w:r>
+                </w:p>
+              </w:txbxContent>
+            </v:textbox>
+          </v:oval>
+        </w:pict>
+      </w:r>
+      <w:r>
+        <w:rPr>
+          <w:noProof/>
+          <w:lang w:eastAsia="de-AT"/>
+        </w:rPr>
+        <w:drawing>
+          <wp:inline distT="0" distB="0" distL="0" distR="0">
+            <wp:extent cx="6333432" cy="2752725"/>
+            <wp:effectExtent l="0" t="0" r="0" b="0"/>
+            <wp:docPr id="24" name="Grafik 24"/>
+            <wp:cNvGraphicFramePr>
+              <a:graphicFrameLocks xmlns:a="http://schemas.openxmlformats.org/drawingml/2006/main" noChangeAspect="1"/>
+            </wp:cNvGraphicFramePr>
+            <a:graphic xmlns:a="http://schemas.openxmlformats.org/drawingml/2006/main">
+              <a:graphicData uri="http://schemas.openxmlformats.org/drawingml/2006/picture">
+                <pic:pic xmlns:pic="http://schemas.openxmlformats.org/drawingml/2006/picture">
+                  <pic:nvPicPr>
+                    <pic:cNvPr id="24" name="reiseverwaltung.PNG"/>
+                    <pic:cNvPicPr/>
+                  </pic:nvPicPr>
+                  <pic:blipFill>
+                    <a:blip r:embed="rId42">
+                      <a:extLst>
+                        <a:ext uri="{28A0092B-C50C-407E-A947-70E740481C1C}">
+                          <a14:useLocalDpi xmlns:a14="http://schemas.microsoft.com/office/drawing/2010/main" val="0"/>
+                        </a:ext>
+                      </a:extLst>
+                    </a:blip>
+                    <a:stretch>
+                      <a:fillRect/>
+                    </a:stretch>
+                  </pic:blipFill>
+                  <pic:spPr>
+                    <a:xfrm>
+                      <a:off x="0" y="0"/>
+                      <a:ext cx="6338152" cy="2754777"/>
+                    </a:xfrm>
+                    <a:prstGeom prst="rect">
+                      <a:avLst/>
+                    </a:prstGeom>
+                  </pic:spPr>
+                </pic:pic>
+              </a:graphicData>
+            </a:graphic>
+          </wp:inline>
+        </w:drawing>
+      </w:r>
+    </w:p>
+    <w:p>
+      <w:pPr>
+        <w:pStyle w:val="ITFoxTextkrper"/>
+        <w:ind w:left="139"/>
+      </w:pPr>
+      <w:r>
+        <w:rPr>
+          <w:noProof/>
+          <w:lang w:eastAsia="de-AT"/>
+        </w:rPr>
+        <w:pict>
+          <v:oval id="_x0000_s1078" style="position:absolute;left:0;text-align:left;margin-left:123.4pt;margin-top:140.05pt;width:24.75pt;height:24.75pt;z-index:251686912;mso-wrap-style:square;mso-width-percent:0;mso-height-percent:0;mso-wrap-distance-left:9pt;mso-wrap-distance-top:0;mso-wrap-distance-right:9pt;mso-wrap-distance-bottom:0;mso-position-horizontal-relative:text;mso-position-vertical-relative:text;mso-width-percent:0;mso-height-percent:0;mso-width-relative:page;mso-height-relative:page;mso-position-horizontal-col-start:0;mso-width-col-span:0;v-text-anchor:top" fillcolor="#e0441e" strokecolor="#e0441e" strokeweight="1pt">
+            <v:fill opacity="18350f"/>
+            <v:textbox style="mso-next-textbox:#_x0000_s1078">
+              <w:txbxContent>
+                <w:p>
+                  <w:pPr>
+                    <w:rPr>
+                      <w:rFonts w:ascii="Century Gothic" w:hAnsi="Century Gothic"/>
+                      <w:sz w:val="20"/>
+                    </w:rPr>
+                  </w:pPr>
+                  <w:r>
+                    <w:rPr>
+                      <w:rFonts w:ascii="Century Gothic" w:hAnsi="Century Gothic"/>
+                      <w:sz w:val="20"/>
+                    </w:rPr>
+                    <w:t>4</w:t>
+                  </w:r>
+                </w:p>
+              </w:txbxContent>
+            </v:textbox>
+          </v:oval>
+        </w:pict>
+      </w:r>
+      <w:r>
+        <w:rPr>
+          <w:noProof/>
+          <w:lang w:eastAsia="de-AT"/>
+        </w:rPr>
+        <w:drawing>
+          <wp:anchor distT="0" distB="0" distL="114300" distR="114300" simplePos="0" relativeHeight="251650560" behindDoc="1" locked="0" layoutInCell="1" allowOverlap="1" wp14:anchorId="07CC74DC" wp14:editId="49ABDA7D">
+            <wp:simplePos x="0" y="0"/>
+            <wp:positionH relativeFrom="column">
+              <wp:posOffset>-4445</wp:posOffset>
+            </wp:positionH>
+            <wp:positionV relativeFrom="paragraph">
+              <wp:posOffset>1313180</wp:posOffset>
+            </wp:positionV>
+            <wp:extent cx="6430015" cy="2562225"/>
+            <wp:effectExtent l="0" t="0" r="0" b="0"/>
+            <wp:wrapTight wrapText="bothSides">
+              <wp:wrapPolygon edited="0">
+                <wp:start x="0" y="0"/>
+                <wp:lineTo x="0" y="21359"/>
+                <wp:lineTo x="21566" y="21359"/>
+                <wp:lineTo x="21566" y="0"/>
+                <wp:lineTo x="0" y="0"/>
+              </wp:wrapPolygon>
+            </wp:wrapTight>
+            <wp:docPr id="34" name="Grafik 34"/>
+            <wp:cNvGraphicFramePr>
+              <a:graphicFrameLocks xmlns:a="http://schemas.openxmlformats.org/drawingml/2006/main" noChangeAspect="1"/>
+            </wp:cNvGraphicFramePr>
+            <a:graphic xmlns:a="http://schemas.openxmlformats.org/drawingml/2006/main">
+              <a:graphicData uri="http://schemas.openxmlformats.org/drawingml/2006/picture">
+                <pic:pic xmlns:pic="http://schemas.openxmlformats.org/drawingml/2006/picture">
+                  <pic:nvPicPr>
+                    <pic:cNvPr id="34" name="ReiseAnzeige.PNG"/>
+                    <pic:cNvPicPr/>
+                  </pic:nvPicPr>
+                  <pic:blipFill>
+                    <a:blip r:embed="rId43">
+                      <a:extLst>
+                        <a:ext uri="{28A0092B-C50C-407E-A947-70E740481C1C}">
+                          <a14:useLocalDpi xmlns:a14="http://schemas.microsoft.com/office/drawing/2010/main" val="0"/>
+                        </a:ext>
+                      </a:extLst>
+                    </a:blip>
+                    <a:stretch>
+                      <a:fillRect/>
+                    </a:stretch>
+                  </pic:blipFill>
+                  <pic:spPr>
+                    <a:xfrm>
+                      <a:off x="0" y="0"/>
+                      <a:ext cx="6430015" cy="2562225"/>
+                    </a:xfrm>
+                    <a:prstGeom prst="rect">
+                      <a:avLst/>
+                    </a:prstGeom>
+                  </pic:spPr>
+                </pic:pic>
+              </a:graphicData>
+            </a:graphic>
+            <wp14:sizeRelH relativeFrom="page">
+              <wp14:pctWidth>0</wp14:pctWidth>
+            </wp14:sizeRelH>
+            <wp14:sizeRelV relativeFrom="page">
+              <wp14:pctHeight>0</wp14:pctHeight>
+            </wp14:sizeRelV>
+          </wp:anchor>
+        </w:drawing>
+      </w:r>
+      <w:r>
+        <w:t>Von der Startseite mit dem Navigationsmenü kommt man über den Button Reisen zur Auflistung aller Reisen mit ID, Reisetitel. Mit Klick auf Button "Anzeigen" (1) erhält man</w:t>
+      </w:r>
+      <w:r>
+        <w:t xml:space="preserve"> </w:t>
+      </w:r>
+      <w:r>
+        <w:t>detaillierte Informationen zur Reise (Titel, Verp</w:t>
+      </w:r>
+      <w:r>
+        <w:t>flegung, Unterkunft, Ort, alle Zeitpunkte, an denen diese Reise stattfindet</w:t>
+      </w:r>
+      <w:r>
+        <w:t>)</w:t>
+      </w:r>
+      <w:r>
+        <w:t xml:space="preserve"> (4).</w:t>
+      </w:r>
+      <w:r>
+        <w:t xml:space="preserve"> </w:t>
+      </w:r>
+      <w:r>
+        <w:t>Über den Button „Neue Reise anlegen“ (3) kann eine neue Reise angelegt werden.</w:t>
+      </w:r>
+    </w:p>
+    <w:p>
+      <w:pPr>
+        <w:pStyle w:val="ITFoxTextkrper"/>
+        <w:ind w:left="139"/>
+      </w:pPr>
+      <w:r>
+        <w:t>Mit Klick auf „Alle Reisedaten“ (2) erhält man eine Auflistung der ausgewählten Reise mit Beginn- und Enddatum</w:t>
+      </w:r>
+      <w:r>
+        <w:t>, Anmeldefrist, der verbliebenen Restplätze</w:t>
+      </w:r>
+      <w:r>
+        <w:t xml:space="preserve">. </w:t>
+      </w:r>
+      <w:r>
+        <w:t>Sobald die Anmeldefrist vorüber ist, können ü</w:t>
+      </w:r>
+      <w:r>
+        <w:t>ber den Button "Alle Buchungen" (4</w:t>
+      </w:r>
+      <w:r>
+        <w:t>)</w:t>
+      </w:r>
+      <w:r>
+        <w:t xml:space="preserve"> alle dazu gehörigen, getätigten Buchungen</w:t>
+      </w:r>
+      <w:r>
+        <w:t xml:space="preserve"> eingesehen werden</w:t>
+      </w:r>
+      <w:r>
+        <w:t>.</w:t>
+      </w:r>
+      <w:r>
+        <w:t xml:space="preserve"> Sollte die Anmeldefrist noch nicht vorbei sein, wird "Anmeldefrist in: x Tagen"  angezeigt (vom heutigen Datum bis zur Anmeldefrist dauert es x Tage).</w:t>
+      </w:r>
+    </w:p>
+    <w:p>
+      <w:pPr>
+        <w:pStyle w:val="ITFoxTextkrper"/>
+        <w:ind w:left="139"/>
+      </w:pPr>
+      <w:r>
+        <w:rPr>
+          <w:noProof/>
+          <w:lang w:eastAsia="de-AT"/>
+        </w:rPr>
+        <w:lastRenderedPageBreak/>
+        <w:drawing>
+          <wp:anchor distT="0" distB="0" distL="114300" distR="114300" simplePos="0" relativeHeight="251655680" behindDoc="1" locked="0" layoutInCell="1" allowOverlap="1" wp14:anchorId="0A248B3A" wp14:editId="36FDF707">
+            <wp:simplePos x="0" y="0"/>
+            <wp:positionH relativeFrom="column">
+              <wp:posOffset>-4445</wp:posOffset>
+            </wp:positionH>
+            <wp:positionV relativeFrom="paragraph">
+              <wp:posOffset>-8890</wp:posOffset>
+            </wp:positionV>
+            <wp:extent cx="6397723" cy="1466850"/>
+            <wp:effectExtent l="0" t="0" r="0" b="0"/>
+            <wp:wrapTight wrapText="bothSides">
+              <wp:wrapPolygon edited="0">
+                <wp:start x="0" y="0"/>
+                <wp:lineTo x="0" y="21319"/>
+                <wp:lineTo x="21546" y="21319"/>
+                <wp:lineTo x="21546" y="0"/>
+                <wp:lineTo x="0" y="0"/>
+              </wp:wrapPolygon>
+            </wp:wrapTight>
+            <wp:docPr id="36" name="Grafik 36"/>
+            <wp:cNvGraphicFramePr>
+              <a:graphicFrameLocks xmlns:a="http://schemas.openxmlformats.org/drawingml/2006/main" noChangeAspect="1"/>
+            </wp:cNvGraphicFramePr>
+            <a:graphic xmlns:a="http://schemas.openxmlformats.org/drawingml/2006/main">
+              <a:graphicData uri="http://schemas.openxmlformats.org/drawingml/2006/picture">
+                <pic:pic xmlns:pic="http://schemas.openxmlformats.org/drawingml/2006/picture">
+                  <pic:nvPicPr>
+                    <pic:cNvPr id="36" name="reisedatenMA.PNG"/>
+                    <pic:cNvPicPr/>
+                  </pic:nvPicPr>
+                  <pic:blipFill>
+                    <a:blip r:embed="rId44">
+                      <a:extLst>
+                        <a:ext uri="{28A0092B-C50C-407E-A947-70E740481C1C}">
+                          <a14:useLocalDpi xmlns:a14="http://schemas.microsoft.com/office/drawing/2010/main" val="0"/>
+                        </a:ext>
+                      </a:extLst>
+                    </a:blip>
+                    <a:stretch>
+                      <a:fillRect/>
+                    </a:stretch>
+                  </pic:blipFill>
+                  <pic:spPr>
+                    <a:xfrm>
+                      <a:off x="0" y="0"/>
+                      <a:ext cx="6397723" cy="1466850"/>
+                    </a:xfrm>
+                    <a:prstGeom prst="rect">
+                      <a:avLst/>
+                    </a:prstGeom>
+                  </pic:spPr>
+                </pic:pic>
+              </a:graphicData>
+            </a:graphic>
+            <wp14:sizeRelH relativeFrom="page">
+              <wp14:pctWidth>0</wp14:pctWidth>
+            </wp14:sizeRelH>
+            <wp14:sizeRelV relativeFrom="page">
+              <wp14:pctHeight>0</wp14:pctHeight>
+            </wp14:sizeRelV>
+          </wp:anchor>
+        </w:drawing>
+      </w:r>
+    </w:p>
+    <w:p>
+      <w:pPr>
+        <w:pStyle w:val="ITFoxTextkrper"/>
+        <w:ind w:left="139"/>
+      </w:pPr>
+      <w:r>
+        <w:rPr>
+          <w:noProof/>
+          <w:lang w:eastAsia="de-AT"/>
+        </w:rPr>
+        <w:pict>
+          <v:oval id="_x0000_s1083" style="position:absolute;left:0;text-align:left;margin-left:102.4pt;margin-top:476.05pt;width:24.75pt;height:24.75pt;z-index:251692032;mso-wrap-style:square;mso-width-percent:0;mso-height-percent:0;mso-wrap-distance-left:9pt;mso-wrap-distance-top:0;mso-wrap-distance-right:9pt;mso-wrap-distance-bottom:0;mso-position-horizontal-relative:text;mso-position-vertical-relative:text;mso-width-percent:0;mso-height-percent:0;mso-width-relative:page;mso-height-relative:page;mso-position-horizontal-col-start:0;mso-width-col-span:0;v-text-anchor:top" fillcolor="#e0441e" strokecolor="#e0441e" strokeweight="1pt">
+            <v:fill opacity="18350f"/>
+            <v:textbox style="mso-next-textbox:#_x0000_s1083">
+              <w:txbxContent>
+                <w:p>
+                  <w:pPr>
+                    <w:rPr>
+                      <w:rFonts w:ascii="Century Gothic" w:hAnsi="Century Gothic"/>
+                      <w:sz w:val="20"/>
+                    </w:rPr>
+                  </w:pPr>
+                  <w:r>
+                    <w:rPr>
+                      <w:rFonts w:ascii="Century Gothic" w:hAnsi="Century Gothic"/>
+                      <w:sz w:val="20"/>
+                    </w:rPr>
+                    <w:t>4</w:t>
+                  </w:r>
+                </w:p>
+              </w:txbxContent>
+            </v:textbox>
+          </v:oval>
+        </w:pict>
+      </w:r>
+      <w:r>
+        <w:rPr>
+          <w:noProof/>
+          <w:lang w:eastAsia="de-AT"/>
+        </w:rPr>
+        <w:pict>
+          <v:oval id="_x0000_s1082" style="position:absolute;left:0;text-align:left;margin-left:372.4pt;margin-top:423.55pt;width:24.75pt;height:24.75pt;z-index:251691008;mso-wrap-style:square;mso-width-percent:0;mso-height-percent:0;mso-wrap-distance-left:9pt;mso-wrap-distance-top:0;mso-wrap-distance-right:9pt;mso-wrap-distance-bottom:0;mso-position-horizontal-relative:text;mso-position-vertical-relative:text;mso-width-percent:0;mso-height-percent:0;mso-width-relative:page;mso-height-relative:page;mso-position-horizontal-col-start:0;mso-width-col-span:0;v-text-anchor:top" fillcolor="#e0441e" strokecolor="#e0441e" strokeweight="1pt">
+            <v:fill opacity="18350f"/>
+            <v:textbox style="mso-next-textbox:#_x0000_s1082">
+              <w:txbxContent>
+                <w:p>
+                  <w:pPr>
+                    <w:rPr>
+                      <w:rFonts w:ascii="Century Gothic" w:hAnsi="Century Gothic"/>
+                      <w:sz w:val="20"/>
+                    </w:rPr>
+                  </w:pPr>
+                  <w:r>
+                    <w:rPr>
+                      <w:rFonts w:ascii="Century Gothic" w:hAnsi="Century Gothic"/>
+                      <w:sz w:val="20"/>
+                    </w:rPr>
+                    <w:t>3</w:t>
+                  </w:r>
+                </w:p>
+              </w:txbxContent>
+            </v:textbox>
+          </v:oval>
+        </w:pict>
+      </w:r>
+      <w:r>
+        <w:rPr>
+          <w:noProof/>
+          <w:lang w:eastAsia="de-AT"/>
+        </w:rPr>
+        <w:pict>
+          <v:oval id="_x0000_s1080" style="position:absolute;left:0;text-align:left;margin-left:331.9pt;margin-top:326.8pt;width:24.75pt;height:24.75pt;z-index:251688960;mso-wrap-style:square;mso-width-percent:0;mso-height-percent:0;mso-wrap-distance-left:9pt;mso-wrap-distance-top:0;mso-wrap-distance-right:9pt;mso-wrap-distance-bottom:0;mso-position-horizontal-relative:text;mso-position-vertical-relative:text;mso-width-percent:0;mso-height-percent:0;mso-width-relative:page;mso-height-relative:page;mso-position-horizontal-col-start:0;mso-width-col-span:0;v-text-anchor:top" fillcolor="#e0441e" strokecolor="#e0441e" strokeweight="1pt">
+            <v:fill opacity="18350f"/>
+            <v:textbox style="mso-next-textbox:#_x0000_s1080">
+              <w:txbxContent>
+                <w:p>
+                  <w:pPr>
+                    <w:rPr>
+                      <w:rFonts w:ascii="Century Gothic" w:hAnsi="Century Gothic"/>
+                      <w:sz w:val="20"/>
+                    </w:rPr>
+                  </w:pPr>
+                  <w:r>
+                    <w:rPr>
+                      <w:rFonts w:ascii="Century Gothic" w:hAnsi="Century Gothic"/>
+                      <w:sz w:val="20"/>
+                    </w:rPr>
+                    <w:t>1</w:t>
+                  </w:r>
+                </w:p>
+              </w:txbxContent>
+            </v:textbox>
+          </v:oval>
+        </w:pict>
+      </w:r>
+      <w:r>
+        <w:rPr>
+          <w:noProof/>
+          <w:lang w:eastAsia="de-AT"/>
+        </w:rPr>
+        <w:pict>
+          <v:oval id="_x0000_s1081" style="position:absolute;left:0;text-align:left;margin-left:454.15pt;margin-top:372.55pt;width:24.75pt;height:24.75pt;z-index:251689984;mso-wrap-style:square;mso-width-percent:0;mso-height-percent:0;mso-wrap-distance-left:9pt;mso-wrap-distance-top:0;mso-wrap-distance-right:9pt;mso-wrap-distance-bottom:0;mso-position-horizontal-relative:text;mso-position-vertical-relative:text;mso-width-percent:0;mso-height-percent:0;mso-width-relative:page;mso-height-relative:page;mso-position-horizontal-col-start:0;mso-width-col-span:0;v-text-anchor:top" fillcolor="#e0441e" strokecolor="#e0441e" strokeweight="1pt">
+            <v:fill opacity="18350f"/>
+            <v:textbox style="mso-next-textbox:#_x0000_s1081">
+              <w:txbxContent>
+                <w:p>
+                  <w:pPr>
+                    <w:rPr>
+                      <w:rFonts w:ascii="Century Gothic" w:hAnsi="Century Gothic"/>
+                      <w:sz w:val="20"/>
+                    </w:rPr>
+                  </w:pPr>
+                  <w:r>
+                    <w:rPr>
+                      <w:rFonts w:ascii="Century Gothic" w:hAnsi="Century Gothic"/>
+                      <w:sz w:val="20"/>
+                    </w:rPr>
+                    <w:t>2</w:t>
+                  </w:r>
+                </w:p>
+              </w:txbxContent>
+            </v:textbox>
+          </v:oval>
+        </w:pict>
+      </w:r>
+      <w:r>
+        <w:rPr>
+          <w:noProof/>
+          <w:lang w:eastAsia="de-AT"/>
+        </w:rPr>
+        <w:drawing>
+          <wp:anchor distT="0" distB="0" distL="114300" distR="114300" simplePos="0" relativeHeight="251656704" behindDoc="1" locked="0" layoutInCell="1" allowOverlap="1" wp14:anchorId="5FD9CE37" wp14:editId="41C8F95C">
+            <wp:simplePos x="0" y="0"/>
+            <wp:positionH relativeFrom="column">
+              <wp:posOffset>-568325</wp:posOffset>
+            </wp:positionH>
+            <wp:positionV relativeFrom="paragraph">
+              <wp:posOffset>3997446</wp:posOffset>
+            </wp:positionV>
+            <wp:extent cx="6886276" cy="2466975"/>
+            <wp:effectExtent l="0" t="0" r="0" b="0"/>
+            <wp:wrapTight wrapText="bothSides">
+              <wp:wrapPolygon edited="0">
+                <wp:start x="0" y="0"/>
+                <wp:lineTo x="0" y="21350"/>
+                <wp:lineTo x="21512" y="21350"/>
+                <wp:lineTo x="21512" y="0"/>
+                <wp:lineTo x="0" y="0"/>
+              </wp:wrapPolygon>
+            </wp:wrapTight>
+            <wp:docPr id="37" name="Grafik 37"/>
+            <wp:cNvGraphicFramePr>
+              <a:graphicFrameLocks xmlns:a="http://schemas.openxmlformats.org/drawingml/2006/main" noChangeAspect="1"/>
+            </wp:cNvGraphicFramePr>
+            <a:graphic xmlns:a="http://schemas.openxmlformats.org/drawingml/2006/main">
+              <a:graphicData uri="http://schemas.openxmlformats.org/drawingml/2006/picture">
+                <pic:pic xmlns:pic="http://schemas.openxmlformats.org/drawingml/2006/picture">
+                  <pic:nvPicPr>
+                    <pic:cNvPr id="37" name="ReiseAnlegen.PNG"/>
+                    <pic:cNvPicPr/>
+                  </pic:nvPicPr>
+                  <pic:blipFill>
+                    <a:blip r:embed="rId45">
+                      <a:extLst>
+                        <a:ext uri="{28A0092B-C50C-407E-A947-70E740481C1C}">
+                          <a14:useLocalDpi xmlns:a14="http://schemas.microsoft.com/office/drawing/2010/main" val="0"/>
+                        </a:ext>
+                      </a:extLst>
+                    </a:blip>
+                    <a:stretch>
+                      <a:fillRect/>
+                    </a:stretch>
+                  </pic:blipFill>
+                  <pic:spPr>
+                    <a:xfrm>
+                      <a:off x="0" y="0"/>
+                      <a:ext cx="6886276" cy="2466975"/>
+                    </a:xfrm>
+                    <a:prstGeom prst="rect">
+                      <a:avLst/>
+                    </a:prstGeom>
+                  </pic:spPr>
+                </pic:pic>
+              </a:graphicData>
+            </a:graphic>
+            <wp14:sizeRelH relativeFrom="page">
+              <wp14:pctWidth>0</wp14:pctWidth>
+            </wp14:sizeRelH>
+            <wp14:sizeRelV relativeFrom="page">
+              <wp14:pctHeight>0</wp14:pctHeight>
+            </wp14:sizeRelV>
+          </wp:anchor>
+        </w:drawing>
+      </w:r>
+      <w:r>
+        <w:t>In der Eingabemaske zum Anlegen einer neuen Reise</w:t>
+      </w:r>
+      <w:r>
+        <w:t xml:space="preserve"> existieren folgende Eingabefelder:</w:t>
+      </w:r>
+      <w:r>
+        <w:br/>
+        <w:t>Titel (Pflichtfeld), Beschreibung (Pflichtfeld), Preis pro Erwachsenem (Pflichtfeld), Preis pro Kind (Pflichtfeld).</w:t>
+      </w:r>
+      <w:r>
+        <w:br/>
+        <w:t xml:space="preserve">Bei Land, Ort, Unterkunft besteht die Möglichkeit von bereits bestehenden Einträgen aus der Dropdownliste </w:t>
+      </w:r>
+      <w:r>
+        <w:t xml:space="preserve">(1) </w:t>
+      </w:r>
+      <w:r>
+        <w:t xml:space="preserve">auszuwählen </w:t>
+      </w:r>
+      <w:r>
+        <w:t>mittels Klick a</w:t>
+      </w:r>
+      <w:r>
+        <w:t xml:space="preserve">uf </w:t>
+      </w:r>
+      <w:r>
+        <w:br/>
+        <w:t>"</w:t>
+      </w:r>
+      <w:r>
+        <w:t xml:space="preserve"> </w:t>
+      </w:r>
+      <w:r>
+        <w:t>…hinzufü</w:t>
+      </w:r>
+      <w:r>
+        <w:t xml:space="preserve">gen" einen neuen Eintrag </w:t>
+      </w:r>
+      <w:r>
+        <w:t xml:space="preserve">(2) </w:t>
+      </w:r>
+      <w:r>
+        <w:t>zu erstellen (hier erscheint</w:t>
+      </w:r>
+      <w:r>
+        <w:t xml:space="preserve"> </w:t>
+      </w:r>
+      <w:r>
+        <w:t>ein neues Eingabefeld)</w:t>
+      </w:r>
+      <w:r>
+        <w:t>.</w:t>
+      </w:r>
+      <w:r>
+        <w:br/>
+        <w:t>Zu jeder Reise und Unterkunft können Bilder hinzugefügt werden. Über den Button „Durchsuchen“</w:t>
+      </w:r>
+      <w:r>
+        <w:t xml:space="preserve"> </w:t>
+      </w:r>
+      <w:r>
+        <w:t xml:space="preserve">(3) </w:t>
+      </w:r>
+      <w:r>
+        <w:t>wird der Explorer geöffnet, um Bilddateien von der Festplatte hinzufügen zu können.</w:t>
+      </w:r>
+      <w:r>
+        <w:br/>
+      </w:r>
+      <w:r>
+        <w:t>Mit Klick auf Button "</w:t>
+      </w:r>
+      <w:r>
+        <w:t>Reise e</w:t>
+      </w:r>
+      <w:r>
+        <w:t xml:space="preserve">rstellen" </w:t>
+      </w:r>
+      <w:r>
+        <w:t xml:space="preserve">(4) </w:t>
+      </w:r>
+      <w:r>
+        <w:t xml:space="preserve">wird </w:t>
+      </w:r>
+      <w:r>
+        <w:t>die</w:t>
+      </w:r>
+      <w:r>
+        <w:t xml:space="preserve"> neue Reise hinzugefügt und man wird auf die nächste Seite weitergeleitet, um ein Reisedatum einzugeben</w:t>
+      </w:r>
+      <w:r>
+        <w:t>. Dort kann die Anmeldefrist, Startdatum und Enddatum der Reise und die Anzahl der Plätze für die jeweilige Reise angelegt werden. Über die Checkbox "</w:t>
+      </w:r>
+      <w:proofErr w:type="spellStart"/>
+      <w:r>
+        <w:t>WeitereReisenHinzufuegen</w:t>
+      </w:r>
+      <w:proofErr w:type="spellEnd"/>
+      <w:r>
+        <w:t>"</w:t>
+      </w:r>
+      <w:r>
+        <w:t xml:space="preserve"> können nach dem Speichern weitere Reisedaten angelegt werden.</w:t>
+      </w:r>
+      <w:r>
+        <w:t xml:space="preserve"> </w:t>
+      </w:r>
+      <w:r>
+        <w:t>Klick auf Button "Erstellen" speichert dieses Datum.</w:t>
+      </w:r>
+    </w:p>
+    <w:p/>
+    <w:p>
       <w:pPr>
         <w:pStyle w:val="ITFoxberschriftEbene2"/>
       </w:pPr>
       <w:r>
+        <w:lastRenderedPageBreak/>
         <w:t xml:space="preserve">Buchungen </w:t>
       </w:r>
+      <w:bookmarkEnd w:id="35"/>
+      <w:r>
+        <w:t>verwalten</w:t>
+      </w:r>
+    </w:p>
+    <w:p>
+      <w:pPr>
+        <w:pStyle w:val="ITFoxTextkrper"/>
+      </w:pPr>
+      <w:r>
+        <w:t>Auf der Startseite im Navigationsmenü unter dem Punkt "</w:t>
+      </w:r>
+      <w:r>
+        <w:t>Buchungen</w:t>
+      </w:r>
+      <w:r>
+        <w:t>"</w:t>
+      </w:r>
+      <w:r>
+        <w:t>.</w:t>
+      </w:r>
+      <w:r>
+        <w:br/>
+      </w:r>
+      <w:r>
+        <w:rPr>
+          <w:noProof/>
+          <w:lang w:eastAsia="de-AT"/>
+        </w:rPr>
+        <w:pict>
+          <v:oval id="_x0000_s1085" style="position:absolute;margin-left:465.4pt;margin-top:161.15pt;width:24.75pt;height:24.75pt;z-index:251694080;mso-wrap-style:square;mso-width-percent:0;mso-height-percent:0;mso-wrap-distance-left:9pt;mso-wrap-distance-top:0;mso-wrap-distance-right:9pt;mso-wrap-distance-bottom:0;mso-position-horizontal-relative:text;mso-position-vertical-relative:text;mso-width-percent:0;mso-height-percent:0;mso-width-relative:page;mso-height-relative:page;mso-position-horizontal-col-start:0;mso-width-col-span:0;v-text-anchor:top" fillcolor="#e0441e" strokecolor="#e0441e" strokeweight="1pt">
+            <v:fill opacity="18350f"/>
+            <v:textbox style="mso-next-textbox:#_x0000_s1085">
+              <w:txbxContent>
+                <w:p>
+                  <w:pPr>
+                    <w:rPr>
+                      <w:rFonts w:ascii="Century Gothic" w:hAnsi="Century Gothic"/>
+                      <w:sz w:val="20"/>
+                    </w:rPr>
+                  </w:pPr>
+                  <w:r>
+                    <w:rPr>
+                      <w:rFonts w:ascii="Century Gothic" w:hAnsi="Century Gothic"/>
+                      <w:sz w:val="20"/>
+                    </w:rPr>
+                    <w:t>2</w:t>
+                  </w:r>
+                </w:p>
+              </w:txbxContent>
+            </v:textbox>
+          </v:oval>
+        </w:pict>
+      </w:r>
+      <w:r>
+        <w:rPr>
+          <w:noProof/>
+          <w:lang w:eastAsia="de-AT"/>
+        </w:rPr>
+        <w:pict>
+          <v:oval id="_x0000_s1084" style="position:absolute;margin-left:121.9pt;margin-top:160.4pt;width:24.75pt;height:24.75pt;z-index:251693056;mso-wrap-style:square;mso-width-percent:0;mso-height-percent:0;mso-wrap-distance-left:9pt;mso-wrap-distance-top:0;mso-wrap-distance-right:9pt;mso-wrap-distance-bottom:0;mso-position-horizontal-relative:text;mso-position-vertical-relative:text;mso-width-percent:0;mso-height-percent:0;mso-width-relative:page;mso-height-relative:page;mso-position-horizontal-col-start:0;mso-width-col-span:0;v-text-anchor:top" fillcolor="#e0441e" strokecolor="#e0441e" strokeweight="1pt">
+            <v:fill opacity="18350f"/>
+            <v:textbox style="mso-next-textbox:#_x0000_s1084">
+              <w:txbxContent>
+                <w:p>
+                  <w:pPr>
+                    <w:rPr>
+                      <w:rFonts w:ascii="Century Gothic" w:hAnsi="Century Gothic"/>
+                      <w:sz w:val="20"/>
+                    </w:rPr>
+                  </w:pPr>
+                  <w:r>
+                    <w:rPr>
+                      <w:rFonts w:ascii="Century Gothic" w:hAnsi="Century Gothic"/>
+                      <w:sz w:val="20"/>
+                    </w:rPr>
+                    <w:t>1</w:t>
+                  </w:r>
+                </w:p>
+              </w:txbxContent>
+            </v:textbox>
+          </v:oval>
+        </w:pict>
+      </w:r>
+      <w:r>
+        <w:rPr>
+          <w:noProof/>
+          <w:lang w:eastAsia="de-AT"/>
+        </w:rPr>
+        <w:drawing>
+          <wp:anchor distT="0" distB="0" distL="114300" distR="114300" simplePos="0" relativeHeight="251672064" behindDoc="1" locked="0" layoutInCell="1" allowOverlap="1" wp14:anchorId="54B5B3B3" wp14:editId="59BBC95F">
+            <wp:simplePos x="0" y="0"/>
+            <wp:positionH relativeFrom="column">
+              <wp:posOffset>-4445</wp:posOffset>
+            </wp:positionH>
+            <wp:positionV relativeFrom="paragraph">
+              <wp:posOffset>1503045</wp:posOffset>
+            </wp:positionV>
+            <wp:extent cx="6120533" cy="1047750"/>
+            <wp:effectExtent l="0" t="0" r="0" b="0"/>
+            <wp:wrapTight wrapText="bothSides">
+              <wp:wrapPolygon edited="0">
+                <wp:start x="0" y="0"/>
+                <wp:lineTo x="0" y="21207"/>
+                <wp:lineTo x="21515" y="21207"/>
+                <wp:lineTo x="21515" y="0"/>
+                <wp:lineTo x="0" y="0"/>
+              </wp:wrapPolygon>
+            </wp:wrapTight>
+            <wp:docPr id="38" name="Grafik 38"/>
+            <wp:cNvGraphicFramePr>
+              <a:graphicFrameLocks xmlns:a="http://schemas.openxmlformats.org/drawingml/2006/main" noChangeAspect="1"/>
+            </wp:cNvGraphicFramePr>
+            <a:graphic xmlns:a="http://schemas.openxmlformats.org/drawingml/2006/main">
+              <a:graphicData uri="http://schemas.openxmlformats.org/drawingml/2006/picture">
+                <pic:pic xmlns:pic="http://schemas.openxmlformats.org/drawingml/2006/picture">
+                  <pic:nvPicPr>
+                    <pic:cNvPr id="38" name="BuchungenVerwalten.PNG"/>
+                    <pic:cNvPicPr/>
+                  </pic:nvPicPr>
+                  <pic:blipFill>
+                    <a:blip r:embed="rId46">
+                      <a:extLst>
+                        <a:ext uri="{28A0092B-C50C-407E-A947-70E740481C1C}">
+                          <a14:useLocalDpi xmlns:a14="http://schemas.microsoft.com/office/drawing/2010/main" val="0"/>
+                        </a:ext>
+                      </a:extLst>
+                    </a:blip>
+                    <a:stretch>
+                      <a:fillRect/>
+                    </a:stretch>
+                  </pic:blipFill>
+                  <pic:spPr>
+                    <a:xfrm>
+                      <a:off x="0" y="0"/>
+                      <a:ext cx="6120533" cy="1047750"/>
+                    </a:xfrm>
+                    <a:prstGeom prst="rect">
+                      <a:avLst/>
+                    </a:prstGeom>
+                  </pic:spPr>
+                </pic:pic>
+              </a:graphicData>
+            </a:graphic>
+            <wp14:sizeRelH relativeFrom="page">
+              <wp14:pctWidth>0</wp14:pctWidth>
+            </wp14:sizeRelH>
+            <wp14:sizeRelV relativeFrom="page">
+              <wp14:pctHeight>0</wp14:pctHeight>
+            </wp14:sizeRelV>
+          </wp:anchor>
+        </w:drawing>
+      </w:r>
+      <w:r>
+        <w:t xml:space="preserve">Sobald die Anmeldefrist einer Reise vorüber ist, können die Buchungen von Mitarbeitern </w:t>
+      </w:r>
+      <w:r>
+        <w:t>verwaltet werden.</w:t>
+      </w:r>
+      <w:r>
+        <w:t xml:space="preserve"> </w:t>
+      </w:r>
+      <w:r>
+        <w:t xml:space="preserve">Auflistung aller </w:t>
+      </w:r>
+      <w:r>
+        <w:t>Buchungen mit den Daten (1) des Reisenden: Vorname, Nachname, Geburtsdatum, Reisepassnummer. Des Weiteren wird der Benutzer, unter dessen Namen die Buchung getätigt wurde angezeigt, sowie einige kurze Informationen über die Reise.</w:t>
+      </w:r>
+      <w:r>
+        <w:t xml:space="preserve"> Mit Klick auf Button "Stornieren" </w:t>
+      </w:r>
+      <w:r>
+        <w:t xml:space="preserve">(2) </w:t>
+      </w:r>
+      <w:r>
+        <w:t>wird dieser Eintrag storniert</w:t>
+      </w:r>
+      <w:r>
+        <w:t>.</w:t>
+      </w:r>
+    </w:p>
+    <w:p>
+      <w:pPr>
+        <w:pStyle w:val="ITFoxTextkrper"/>
+        <w:ind w:left="139"/>
+      </w:pPr>
+    </w:p>
+    <w:p>
+      <w:pPr>
+        <w:pStyle w:val="ITFoxberschriftEbene2"/>
+      </w:pPr>
+      <w:bookmarkStart w:id="36" w:name="_Toc463427381"/>
+      <w:r>
+        <w:t xml:space="preserve">Stornierungen </w:t>
+      </w:r>
       <w:bookmarkEnd w:id="36"/>
       <w:r>
         <w:t>verwalten</w:t>
@@ -8811,16 +9730,176 @@
     </w:p>
     <w:p>
       <w:pPr>
-        <w:pStyle w:val="ITFoxberschriftEbene2"/>
-      </w:pPr>
-      <w:bookmarkStart w:id="37" w:name="_Toc463427381"/>
-      <w:r>
-        <w:t xml:space="preserve">Stornierungen </w:t>
-      </w:r>
+        <w:pStyle w:val="ITFoxTextkrper"/>
+        <w:ind w:left="139"/>
+      </w:pPr>
+      <w:r>
+        <w:rPr>
+          <w:noProof/>
+          <w:lang w:eastAsia="de-AT"/>
+        </w:rPr>
+        <w:pict>
+          <v:oval id="_x0000_s1087" style="position:absolute;left:0;text-align:left;margin-left:454.15pt;margin-top:132.75pt;width:24.75pt;height:24.75pt;z-index:251697152;mso-wrap-style:square;mso-width-percent:0;mso-height-percent:0;mso-wrap-distance-left:9pt;mso-wrap-distance-top:0;mso-wrap-distance-right:9pt;mso-wrap-distance-bottom:0;mso-position-horizontal-relative:text;mso-position-vertical-relative:text;mso-width-percent:0;mso-height-percent:0;mso-width-relative:page;mso-height-relative:page;mso-position-horizontal-col-start:0;mso-width-col-span:0;v-text-anchor:top" fillcolor="#e0441e" strokecolor="#e0441e" strokeweight="1pt">
+            <v:fill opacity="18350f"/>
+            <v:textbox style="mso-next-textbox:#_x0000_s1087">
+              <w:txbxContent>
+                <w:p>
+                  <w:pPr>
+                    <w:rPr>
+                      <w:rFonts w:ascii="Century Gothic" w:hAnsi="Century Gothic"/>
+                      <w:sz w:val="20"/>
+                    </w:rPr>
+                  </w:pPr>
+                  <w:r>
+                    <w:rPr>
+                      <w:rFonts w:ascii="Century Gothic" w:hAnsi="Century Gothic"/>
+                      <w:sz w:val="20"/>
+                    </w:rPr>
+                    <w:t>2</w:t>
+                  </w:r>
+                </w:p>
+              </w:txbxContent>
+            </v:textbox>
+          </v:oval>
+        </w:pict>
+      </w:r>
+      <w:r>
+        <w:rPr>
+          <w:noProof/>
+          <w:lang w:eastAsia="de-AT"/>
+        </w:rPr>
+        <w:pict>
+          <v:oval id="_x0000_s1086" style="position:absolute;left:0;text-align:left;margin-left:117.4pt;margin-top:127.5pt;width:24.75pt;height:24.75pt;z-index:251696128;mso-wrap-style:square;mso-width-percent:0;mso-height-percent:0;mso-wrap-distance-left:9pt;mso-wrap-distance-top:0;mso-wrap-distance-right:9pt;mso-wrap-distance-bottom:0;mso-position-horizontal-relative:text;mso-position-vertical-relative:text;mso-width-percent:0;mso-height-percent:0;mso-width-relative:page;mso-height-relative:page;mso-position-horizontal-col-start:0;mso-width-col-span:0;v-text-anchor:top" fillcolor="#e0441e" strokecolor="#e0441e" strokeweight="1pt">
+            <v:fill opacity="18350f"/>
+            <v:textbox style="mso-next-textbox:#_x0000_s1086">
+              <w:txbxContent>
+                <w:p>
+                  <w:pPr>
+                    <w:rPr>
+                      <w:rFonts w:ascii="Century Gothic" w:hAnsi="Century Gothic"/>
+                      <w:sz w:val="20"/>
+                    </w:rPr>
+                  </w:pPr>
+                  <w:r>
+                    <w:rPr>
+                      <w:rFonts w:ascii="Century Gothic" w:hAnsi="Century Gothic"/>
+                      <w:sz w:val="20"/>
+                    </w:rPr>
+                    <w:t>1</w:t>
+                  </w:r>
+                </w:p>
+              </w:txbxContent>
+            </v:textbox>
+          </v:oval>
+        </w:pict>
+      </w:r>
+      <w:r>
+        <w:rPr>
+          <w:noProof/>
+          <w:lang w:eastAsia="de-AT"/>
+        </w:rPr>
+        <w:drawing>
+          <wp:anchor distT="0" distB="0" distL="114300" distR="114300" simplePos="0" relativeHeight="251674112" behindDoc="1" locked="0" layoutInCell="1" allowOverlap="1" wp14:anchorId="3A09678A" wp14:editId="15D5F513">
+            <wp:simplePos x="0" y="0"/>
+            <wp:positionH relativeFrom="column">
+              <wp:posOffset>-4445</wp:posOffset>
+            </wp:positionH>
+            <wp:positionV relativeFrom="paragraph">
+              <wp:posOffset>1238250</wp:posOffset>
+            </wp:positionV>
+            <wp:extent cx="6359673" cy="1800225"/>
+            <wp:effectExtent l="0" t="0" r="0" b="0"/>
+            <wp:wrapTight wrapText="bothSides">
+              <wp:wrapPolygon edited="0">
+                <wp:start x="0" y="0"/>
+                <wp:lineTo x="0" y="21257"/>
+                <wp:lineTo x="21546" y="21257"/>
+                <wp:lineTo x="21546" y="0"/>
+                <wp:lineTo x="0" y="0"/>
+              </wp:wrapPolygon>
+            </wp:wrapTight>
+            <wp:docPr id="39" name="Grafik 39"/>
+            <wp:cNvGraphicFramePr>
+              <a:graphicFrameLocks xmlns:a="http://schemas.openxmlformats.org/drawingml/2006/main" noChangeAspect="1"/>
+            </wp:cNvGraphicFramePr>
+            <a:graphic xmlns:a="http://schemas.openxmlformats.org/drawingml/2006/main">
+              <a:graphicData uri="http://schemas.openxmlformats.org/drawingml/2006/picture">
+                <pic:pic xmlns:pic="http://schemas.openxmlformats.org/drawingml/2006/picture">
+                  <pic:nvPicPr>
+                    <pic:cNvPr id="39" name="Stornierungen.PNG"/>
+                    <pic:cNvPicPr/>
+                  </pic:nvPicPr>
+                  <pic:blipFill>
+                    <a:blip r:embed="rId47">
+                      <a:extLst>
+                        <a:ext uri="{28A0092B-C50C-407E-A947-70E740481C1C}">
+                          <a14:useLocalDpi xmlns:a14="http://schemas.microsoft.com/office/drawing/2010/main" val="0"/>
+                        </a:ext>
+                      </a:extLst>
+                    </a:blip>
+                    <a:stretch>
+                      <a:fillRect/>
+                    </a:stretch>
+                  </pic:blipFill>
+                  <pic:spPr>
+                    <a:xfrm>
+                      <a:off x="0" y="0"/>
+                      <a:ext cx="6359673" cy="1800225"/>
+                    </a:xfrm>
+                    <a:prstGeom prst="rect">
+                      <a:avLst/>
+                    </a:prstGeom>
+                  </pic:spPr>
+                </pic:pic>
+              </a:graphicData>
+            </a:graphic>
+            <wp14:sizeRelH relativeFrom="page">
+              <wp14:pctWidth>0</wp14:pctWidth>
+            </wp14:sizeRelH>
+            <wp14:sizeRelV relativeFrom="page">
+              <wp14:pctHeight>0</wp14:pctHeight>
+            </wp14:sizeRelV>
+          </wp:anchor>
+        </w:drawing>
+      </w:r>
+      <w:r>
+        <w:t xml:space="preserve">Auf der </w:t>
+      </w:r>
+      <w:r>
+        <w:t xml:space="preserve">Startseite im Navigationsmenü unter dem Punkt </w:t>
+      </w:r>
+      <w:r>
+        <w:t>"Stornoaufträge"</w:t>
+      </w:r>
+      <w:r>
+        <w:t>.</w:t>
+      </w:r>
+      <w:r>
+        <w:br/>
+      </w:r>
+      <w:r>
+        <w:t>Auflistung der Stornierungen (1) mit Namen der buchenden Person, Passnummer, G</w:t>
+      </w:r>
+      <w:r>
+        <w:t>eburtsda</w:t>
+      </w:r>
+      <w:r>
+        <w:t>tum, Preis und dem Datum, wann die Buchung getätigt wurde.</w:t>
+      </w:r>
+      <w:r>
+        <w:t xml:space="preserve"> Mit Klick auf Button "Rückgängig machen" </w:t>
+      </w:r>
+      <w:r>
+        <w:t xml:space="preserve">(2) </w:t>
+      </w:r>
+      <w:r>
+        <w:t>wird die Stornierung rückgängig gemacht</w:t>
+      </w:r>
+      <w:r>
+        <w:t>.</w:t>
+      </w:r>
+      <w:bookmarkStart w:id="37" w:name="_GoBack"/>
       <w:bookmarkEnd w:id="37"/>
-      <w:r>
-        <w:t>verwalten</w:t>
-      </w:r>
     </w:p>
     <w:p>
       <w:pPr>
@@ -8958,7 +10037,7 @@
             <w:sz w:val="16"/>
             <w:lang w:val="de-DE"/>
           </w:rPr>
-          <w:t>28</w:t>
+          <w:t>30</w:t>
         </w:r>
         <w:r>
           <w:rPr>
@@ -8977,35 +10056,18 @@
           </w:rPr>
           <w:t xml:space="preserve"> von </w:t>
         </w:r>
-        <w:r>
-          <w:fldChar w:fldCharType="begin"/>
-        </w:r>
-        <w:r>
-          <w:instrText>NUMPAGES  \* Arabic  \* MERGEFORMAT</w:instrText>
-        </w:r>
-        <w:r>
-          <w:fldChar w:fldCharType="separate"/>
-        </w:r>
-        <w:r>
-          <w:rPr>
-            <w:rFonts w:ascii="Century Gothic" w:hAnsi="Century Gothic"/>
-            <w:b/>
-            <w:noProof/>
-            <w:sz w:val="16"/>
-            <w:lang w:val="de-DE"/>
-          </w:rPr>
-          <w:t>28</w:t>
-        </w:r>
-        <w:r>
-          <w:rPr>
-            <w:rFonts w:ascii="Century Gothic" w:hAnsi="Century Gothic"/>
-            <w:b/>
-            <w:noProof/>
-            <w:sz w:val="16"/>
-            <w:lang w:val="de-DE"/>
-          </w:rPr>
-          <w:fldChar w:fldCharType="end"/>
-        </w:r>
+        <w:fldSimple w:instr="NUMPAGES  \* Arabic  \* MERGEFORMAT">
+          <w:r>
+            <w:rPr>
+              <w:rFonts w:ascii="Century Gothic" w:hAnsi="Century Gothic"/>
+              <w:b/>
+              <w:noProof/>
+              <w:sz w:val="16"/>
+              <w:lang w:val="de-DE"/>
+            </w:rPr>
+            <w:t>31</w:t>
+          </w:r>
+        </w:fldSimple>
       </w:p>
       <w:p>
         <w:pPr>
@@ -14541,7 +15603,7 @@
 </file>
 
 <file path=customXml/itemProps1.xml><?xml version="1.0" encoding="utf-8"?>
-<ds:datastoreItem xmlns:ds="http://schemas.openxmlformats.org/officeDocument/2006/customXml" ds:itemID="{A803F4AE-3FDE-40DB-A8A8-5C0DB07EDBF5}">
+<ds:datastoreItem xmlns:ds="http://schemas.openxmlformats.org/officeDocument/2006/customXml" ds:itemID="{02F04F02-1109-410C-8E38-888463CFBCBB}">
   <ds:schemaRefs>
     <ds:schemaRef ds:uri="http://schemas.openxmlformats.org/officeDocument/2006/bibliography"/>
   </ds:schemaRefs>

</xml_diff>

<commit_message>
Create in Erstellen geändert Abnahmeprotokoll
</commit_message>
<xml_diff>
--- a/Dokumentation/Projektdokumentation/Dokumentation_Gesamt_Version02.docx
+++ b/Dokumentation/Projektdokumentation/Dokumentation_Gesamt_Version02.docx
@@ -84,7 +84,6 @@
                     </w:rPr>
                     <w:t xml:space="preserve">Projekt: </w:t>
                   </w:r>
-                  <w:proofErr w:type="spellStart"/>
                   <w:r>
                     <w:rPr>
                       <w:rFonts w:ascii="Century Gothic" w:hAnsi="Century Gothic"/>
@@ -95,7 +94,6 @@
                     </w:rPr>
                     <w:t>WebInterface</w:t>
                   </w:r>
-                  <w:proofErr w:type="spellEnd"/>
                   <w:r>
                     <w:rPr>
                       <w:rFonts w:ascii="Century Gothic" w:hAnsi="Century Gothic"/>
@@ -3371,7 +3369,6 @@
                         <w:lang w:val="de-DE"/>
                       </w:rPr>
                     </w:pPr>
-                    <w:proofErr w:type="spellStart"/>
                     <w:r>
                       <w:rPr>
                         <w:rFonts w:ascii="Century Gothic" w:hAnsi="Century Gothic"/>
@@ -3381,7 +3378,6 @@
                       </w:rPr>
                       <w:t>EasyBCD</w:t>
                     </w:r>
-                    <w:proofErr w:type="spellEnd"/>
                   </w:p>
                 </w:txbxContent>
               </v:textbox>
@@ -3472,23 +3468,7 @@
         <w:ind w:left="357"/>
       </w:pPr>
       <w:r>
-        <w:t xml:space="preserve">In </w:t>
-      </w:r>
-      <w:proofErr w:type="spellStart"/>
-      <w:r>
-        <w:t>EasyBCD</w:t>
-      </w:r>
-      <w:proofErr w:type="spellEnd"/>
-      <w:r>
-        <w:t xml:space="preserve"> unter Add </w:t>
-      </w:r>
-      <w:proofErr w:type="spellStart"/>
-      <w:r>
-        <w:t>new</w:t>
-      </w:r>
-      <w:proofErr w:type="spellEnd"/>
-      <w:r>
-        <w:t xml:space="preserve"> Entry einen neuen Eintrag festlegen. Bei der Pfadangabe den folgenden Pfad auswählen (Daten:\Volume2) und folgenden Namen (IT IN20 WIN 8.1) vergeben.</w:t>
+        <w:t>In EasyBCD unter Add new Entry einen neuen Eintrag festlegen. Bei der Pfadangabe den folgenden Pfad auswählen (Daten:\Volume2) und folgenden Namen (IT IN20 WIN 8.1) vergeben.</w:t>
       </w:r>
     </w:p>
     <w:p>
@@ -3812,13 +3792,8 @@
         <w:spacing w:after="0"/>
         <w:ind w:left="357"/>
       </w:pPr>
-      <w:proofErr w:type="spellStart"/>
-      <w:r>
-        <w:t>Subnetmaske</w:t>
-      </w:r>
-      <w:proofErr w:type="spellEnd"/>
-      <w:r>
-        <w:t xml:space="preserve">: </w:t>
+      <w:r>
+        <w:t xml:space="preserve">Subnetmaske: </w:t>
       </w:r>
       <w:r>
         <w:tab/>
@@ -3949,13 +3924,8 @@
       </w:pPr>
       <w:r>
         <w:lastRenderedPageBreak/>
-        <w:t xml:space="preserve">Domäne: </w:t>
-      </w:r>
-      <w:proofErr w:type="spellStart"/>
-      <w:r>
-        <w:t>itfox.loc</w:t>
-      </w:r>
-      <w:proofErr w:type="spellEnd"/>
+        <w:t>Domäne: itfox.loc</w:t>
+      </w:r>
       <w:r>
         <w:t xml:space="preserve"> </w:t>
       </w:r>
@@ -4101,11 +4071,9 @@
       <w:r>
         <w:t xml:space="preserve">Organisationseinheit </w:t>
       </w:r>
-      <w:proofErr w:type="spellStart"/>
       <w:r>
         <w:t>AdminUser</w:t>
       </w:r>
-      <w:proofErr w:type="spellEnd"/>
     </w:p>
     <w:p>
       <w:pPr>
@@ -4117,15 +4085,7 @@
         <w:spacing w:after="0"/>
       </w:pPr>
       <w:r>
-        <w:t xml:space="preserve">Gruppe </w:t>
-      </w:r>
-      <w:proofErr w:type="spellStart"/>
-      <w:r>
-        <w:t>DomänenAdmins</w:t>
-      </w:r>
-      <w:proofErr w:type="spellEnd"/>
-      <w:r>
-        <w:t xml:space="preserve"> und Domänenbenutzer</w:t>
+        <w:t>Gruppe DomänenAdmins und Domänenbenutzer</w:t>
       </w:r>
     </w:p>
     <w:p>
@@ -4157,11 +4117,9 @@
         <w:br/>
         <w:t xml:space="preserve">(bspw. </w:t>
       </w:r>
-      <w:proofErr w:type="spellStart"/>
       <w:r>
         <w:t>Sticla-ad@itfox.loc</w:t>
       </w:r>
-      <w:proofErr w:type="spellEnd"/>
       <w:r>
         <w:t>)</w:t>
       </w:r>
@@ -4178,11 +4136,9 @@
       <w:r>
         <w:t xml:space="preserve">Organisationseinheit </w:t>
       </w:r>
-      <w:proofErr w:type="spellStart"/>
       <w:r>
         <w:t>NichtAdminUser</w:t>
       </w:r>
-      <w:proofErr w:type="spellEnd"/>
     </w:p>
     <w:p>
       <w:pPr>
@@ -4224,15 +4180,7 @@
       </w:r>
       <w:r>
         <w:br/>
-        <w:t xml:space="preserve">(bspw. </w:t>
-      </w:r>
-      <w:proofErr w:type="spellStart"/>
-      <w:r>
-        <w:t>Sticla@itfox.loc</w:t>
-      </w:r>
-      <w:proofErr w:type="spellEnd"/>
-      <w:r>
-        <w:t>)</w:t>
+        <w:t>(bspw. Sticla@itfox.loc)</w:t>
       </w:r>
     </w:p>
     <w:p>
@@ -4292,15 +4240,7 @@
         <w:spacing w:after="0"/>
       </w:pPr>
       <w:r>
-        <w:t xml:space="preserve">Windows Update: </w:t>
-      </w:r>
-      <w:proofErr w:type="spellStart"/>
-      <w:r>
-        <w:t>Product</w:t>
-      </w:r>
-      <w:proofErr w:type="spellEnd"/>
-      <w:r>
-        <w:t xml:space="preserve"> Key ändern </w:t>
+        <w:t xml:space="preserve">Windows Update: Product Key ändern </w:t>
       </w:r>
     </w:p>
     <w:p>
@@ -4312,13 +4252,8 @@
         </w:numPr>
         <w:spacing w:after="0"/>
       </w:pPr>
-      <w:proofErr w:type="spellStart"/>
-      <w:r>
-        <w:t>Product</w:t>
-      </w:r>
-      <w:proofErr w:type="spellEnd"/>
-      <w:r>
-        <w:t xml:space="preserve"> Key: „7PJBC-63K3J</w:t>
+      <w:r>
+        <w:t>Product Key: „7PJBC-63K3J</w:t>
       </w:r>
       <w:r>
         <w:t>-</w:t>
@@ -4375,15 +4310,7 @@
         <w:spacing w:after="0"/>
       </w:pPr>
       <w:r>
-        <w:t>In die Domäne wird „</w:t>
-      </w:r>
-      <w:proofErr w:type="spellStart"/>
-      <w:r>
-        <w:t>itfox.loc</w:t>
-      </w:r>
-      <w:proofErr w:type="spellEnd"/>
-      <w:r>
-        <w:t>“ eingetragen, durch die Windows-Sicherheit muss man sich als Administrator anmelden</w:t>
+        <w:t>In die Domäne wird „itfox.loc“ eingetragen, durch die Windows-Sicherheit muss man sich als Administrator anmelden</w:t>
       </w:r>
     </w:p>
     <w:p>
@@ -4422,15 +4349,7 @@
         <w:spacing w:after="0"/>
       </w:pPr>
       <w:r>
-        <w:t xml:space="preserve">Prüfen, ob die Domäne gefunden wird (mittels ping </w:t>
-      </w:r>
-      <w:proofErr w:type="spellStart"/>
-      <w:r>
-        <w:t>itfox.loc</w:t>
-      </w:r>
-      <w:proofErr w:type="spellEnd"/>
-      <w:r>
-        <w:t>)</w:t>
+        <w:t>Prüfen, ob die Domäne gefunden wird (mittels ping itfox.loc)</w:t>
       </w:r>
     </w:p>
     <w:p>
@@ -4456,15 +4375,7 @@
         <w:spacing w:after="0"/>
       </w:pPr>
       <w:r>
-        <w:t>Bei Domäne wird „</w:t>
-      </w:r>
-      <w:proofErr w:type="spellStart"/>
-      <w:r>
-        <w:t>itfox.loc</w:t>
-      </w:r>
-      <w:proofErr w:type="spellEnd"/>
-      <w:r>
-        <w:t>“ eingetragen</w:t>
+        <w:t>Bei Domäne wird „itfox.loc“ eingetragen</w:t>
       </w:r>
     </w:p>
     <w:p>
@@ -4499,15 +4410,7 @@
         <w:spacing w:after="0"/>
       </w:pPr>
       <w:r>
-        <w:t xml:space="preserve">Unter Systemsteuerung – </w:t>
-      </w:r>
-      <w:proofErr w:type="spellStart"/>
-      <w:r>
-        <w:t>RemoteApp</w:t>
-      </w:r>
-      <w:proofErr w:type="spellEnd"/>
-      <w:r>
-        <w:t>/Desktopverbindung einrichten</w:t>
+        <w:t>Unter Systemsteuerung – RemoteApp/Desktopverbindung einrichten</w:t>
       </w:r>
     </w:p>
     <w:p>
@@ -4577,15 +4480,7 @@
         <w:spacing w:after="0"/>
       </w:pPr>
       <w:r>
-        <w:t xml:space="preserve">Als Administrator von </w:t>
-      </w:r>
-      <w:proofErr w:type="spellStart"/>
-      <w:r>
-        <w:t>itfox.loc</w:t>
-      </w:r>
-      <w:proofErr w:type="spellEnd"/>
-      <w:r>
-        <w:t xml:space="preserve"> anmelden</w:t>
+        <w:t>Als Administrator von itfox.loc anmelden</w:t>
       </w:r>
     </w:p>
     <w:p>
@@ -4597,13 +4492,8 @@
         </w:numPr>
         <w:spacing w:after="0"/>
       </w:pPr>
-      <w:proofErr w:type="spellStart"/>
-      <w:r>
-        <w:t>Itfox.loc</w:t>
-      </w:r>
-      <w:proofErr w:type="spellEnd"/>
-      <w:r>
-        <w:t>/Administrator</w:t>
+      <w:r>
+        <w:t>Itfox.loc/Administrator</w:t>
       </w:r>
     </w:p>
     <w:p>
@@ -4953,15 +4843,7 @@
         </w:drawing>
       </w:r>
       <w:r>
-        <w:t>Installation der Rolle „</w:t>
-      </w:r>
-      <w:proofErr w:type="spellStart"/>
-      <w:r>
-        <w:t>Active</w:t>
-      </w:r>
-      <w:proofErr w:type="spellEnd"/>
-      <w:r>
-        <w:t>-Directory-Domänendienste“</w:t>
+        <w:t>Installation der Rolle „Active-Directory-Domänendienste“</w:t>
       </w:r>
       <w:r>
         <w:t xml:space="preserve">. Auswahl einer  </w:t>
@@ -4970,15 +4852,7 @@
         <w:t>Neue Domäne i</w:t>
       </w:r>
       <w:r>
-        <w:t xml:space="preserve">n neuer Gesamtstruktur. Als Domäne wird </w:t>
-      </w:r>
-      <w:proofErr w:type="spellStart"/>
-      <w:r>
-        <w:t>itfox.loc</w:t>
-      </w:r>
-      <w:proofErr w:type="spellEnd"/>
-      <w:r>
-        <w:t xml:space="preserve"> verwendet. Anmeldeinformation ist ITFOX\Administrator. Als Standort wird „Default-First-Site-Name“ ausgewählt. Der Domänencontroller DC1 fungiert auch als DNS Server und Globaler Katalog</w:t>
+        <w:t>n neuer Gesamtstruktur. Als Domäne wird itfox.loc verwendet. Anmeldeinformation ist ITFOX\Administrator. Als Standort wird „Default-First-Site-Name“ ausgewählt. Der Domänencontroller DC1 fungiert auch als DNS Server und Globaler Katalog</w:t>
       </w:r>
     </w:p>
     <w:p>
@@ -5238,16 +5112,8 @@
         <w:rPr>
           <w:szCs w:val="24"/>
         </w:rPr>
-        <w:t xml:space="preserve">Übergeordnete Domäne ist </w:t>
-      </w:r>
-      <w:proofErr w:type="spellStart"/>
-      <w:r>
-        <w:rPr>
-          <w:szCs w:val="24"/>
-        </w:rPr>
-        <w:t>itfox.loc</w:t>
-      </w:r>
-      <w:proofErr w:type="spellEnd"/>
+        <w:t>Übergeordnete Domäne ist itfox.loc</w:t>
+      </w:r>
       <w:r>
         <w:rPr>
           <w:szCs w:val="24"/>
@@ -5365,11 +5231,9 @@
             <w:pPr>
               <w:pStyle w:val="ITFoxTextkrper"/>
             </w:pPr>
-            <w:proofErr w:type="spellStart"/>
             <w:r>
               <w:t>Leasedauer</w:t>
             </w:r>
-            <w:proofErr w:type="spellEnd"/>
           </w:p>
         </w:tc>
         <w:tc>
@@ -5534,15 +5398,7 @@
         <w:t xml:space="preserve">. </w:t>
       </w:r>
       <w:r>
-        <w:t xml:space="preserve">Einbindung des DHCP Servers in </w:t>
-      </w:r>
-      <w:proofErr w:type="spellStart"/>
-      <w:r>
-        <w:t>Active</w:t>
-      </w:r>
-      <w:proofErr w:type="spellEnd"/>
-      <w:r>
-        <w:t xml:space="preserve"> Directory zur Autorisierung  in AD – Domänendiensten</w:t>
+        <w:t>Einbindung des DHCP Servers in Active Directory zur Autorisierung  in AD – Domänendiensten</w:t>
       </w:r>
       <w:r>
         <w:t xml:space="preserve">. </w:t>
@@ -5672,15 +5528,7 @@
       <w:bookmarkStart w:id="18" w:name="_Toc453738022"/>
       <w:r>
         <w:lastRenderedPageBreak/>
-        <w:t xml:space="preserve">Die Server sind virtualisiert. Das Netzwerk ist mittels des </w:t>
-      </w:r>
-      <w:proofErr w:type="spellStart"/>
-      <w:r>
-        <w:t>Patchpanels</w:t>
-      </w:r>
-      <w:proofErr w:type="spellEnd"/>
-      <w:r>
-        <w:t xml:space="preserve"> D mit dem Switch verbunden. Als Standardgateway ist 192.168.120.254 definiert. </w:t>
+        <w:t xml:space="preserve">Die Server sind virtualisiert. Das Netzwerk ist mittels des Patchpanels D mit dem Switch verbunden. Als Standardgateway ist 192.168.120.254 definiert. </w:t>
       </w:r>
       <w:r>
         <w:rPr>
@@ -5819,18 +5667,10 @@
         <w:t>E</w:t>
       </w:r>
       <w:r>
-        <w:t xml:space="preserve">ntity </w:t>
-      </w:r>
-      <w:proofErr w:type="spellStart"/>
-      <w:r>
-        <w:t>Relation</w:t>
-      </w:r>
-      <w:r>
-        <w:t>ship</w:t>
-      </w:r>
-      <w:proofErr w:type="spellEnd"/>
-      <w:r>
-        <w:t xml:space="preserve"> Model (ERM)</w:t>
+        <w:t>ntity Relation</w:t>
+      </w:r>
+      <w:r>
+        <w:t>ship Model (ERM)</w:t>
       </w:r>
       <w:bookmarkEnd w:id="20"/>
       <w:bookmarkEnd w:id="21"/>
@@ -5880,27 +5720,11 @@
         <w:ind w:left="708"/>
       </w:pPr>
       <w:r>
-        <w:t>Während einer Buchung werden die Buchungsdaten in die Tabelle Buchung eingetragen, wobei jede Buchung einem Benutzer zugeordnet werden kann. Die Zahlungsdaten werden in einer eigenen Tabelle gespeichert, die wiederum auf die jeweilige Zahlungsart verweist (bspw. Überweisung, Visa, etc.). Die Zuordnung, welche Buchung mit welcher Zahlung in Beziehung steht, geschieht über eine Zwischentabelle (</w:t>
-      </w:r>
-      <w:proofErr w:type="spellStart"/>
-      <w:r>
-        <w:t>Buchung_Zahlung</w:t>
-      </w:r>
-      <w:proofErr w:type="spellEnd"/>
-      <w:r>
-        <w:t>).</w:t>
+        <w:t>Während einer Buchung werden die Buchungsdaten in die Tabelle Buchung eingetragen, wobei jede Buchung einem Benutzer zugeordnet werden kann. Die Zahlungsdaten werden in einer eigenen Tabelle gespeichert, die wiederum auf die jeweilige Zahlungsart verweist (bspw. Überweisung, Visa, etc.). Die Zuordnung, welche Buchung mit welcher Zahlung in Beziehung steht, geschieht über eine Zwischentabelle (Buchung_Zahlung).</w:t>
       </w:r>
       <w:r>
         <w:br/>
-        <w:t xml:space="preserve">Sollte eine Buchung storniert werden, wird die ID der Buchung in die Tabelle </w:t>
-      </w:r>
-      <w:proofErr w:type="spellStart"/>
-      <w:r>
-        <w:t>Buchung_Storniert</w:t>
-      </w:r>
-      <w:proofErr w:type="spellEnd"/>
-      <w:r>
-        <w:t xml:space="preserve"> eingetragen.</w:t>
+        <w:t>Sollte eine Buchung storniert werden, wird die ID der Buchung in die Tabelle Buchung_Storniert eingetragen.</w:t>
       </w:r>
     </w:p>
     <w:p>
@@ -5946,23 +5770,7 @@
         <w:ind w:left="708"/>
       </w:pPr>
       <w:r>
-        <w:t xml:space="preserve"> Zu jede Reise, sowie zu jeder Unterkunft gibt es mehrere Bilder. Diese werden in einer Bildtabelle gespeichert, die Zuordnung erfolgt mittels zwei Zwischentabellen (</w:t>
-      </w:r>
-      <w:proofErr w:type="spellStart"/>
-      <w:r>
-        <w:t>Reise_Bild</w:t>
-      </w:r>
-      <w:proofErr w:type="spellEnd"/>
-      <w:r>
-        <w:t xml:space="preserve"> und </w:t>
-      </w:r>
-      <w:proofErr w:type="spellStart"/>
-      <w:r>
-        <w:t>Unterkunft_Bild</w:t>
-      </w:r>
-      <w:proofErr w:type="spellEnd"/>
-      <w:r>
-        <w:t>).</w:t>
+        <w:t xml:space="preserve"> Zu jede Reise, sowie zu jeder Unterkunft gibt es mehrere Bilder. Diese werden in einer Bildtabelle gespeichert, die Zuordnung erfolgt mittels zwei Zwischentabellen (Reise_Bild und Unterkunft_Bild).</w:t>
       </w:r>
     </w:p>
     <w:bookmarkEnd w:id="24"/>
@@ -6133,14 +5941,12 @@
       <w:r>
         <w:t>Die Anbindung der Datenbank im Projekt sowie der Zugriff darauf erfolgten mittels Entity Framework. Aus Gründen der Wiederverwendbarkeit von Code sowie der besseren Strukturierung wurden diese Teile der Anwendung in eine eigene Klassenbibliothek (</w:t>
       </w:r>
-      <w:proofErr w:type="spellStart"/>
       <w:r>
         <w:rPr>
           <w:i/>
         </w:rPr>
         <w:t>BL_Reiseboerse_Graf</w:t>
       </w:r>
-      <w:proofErr w:type="spellEnd"/>
       <w:r>
         <w:t>) ausgelagert.</w:t>
       </w:r>
@@ -6240,15 +6046,7 @@
         </w:drawing>
       </w:r>
       <w:r>
-        <w:t xml:space="preserve">Die Unterscheidung zwischen Mitarbeiter und Kunden erfolgt in der Datenbank mittels </w:t>
-      </w:r>
-      <w:proofErr w:type="spellStart"/>
-      <w:r>
-        <w:t>Bitfeld</w:t>
-      </w:r>
-      <w:proofErr w:type="spellEnd"/>
-      <w:r>
-        <w:t>. Bei der Anmeldung wird der Benutzer – unabhängig ob Kunde oder Mitarbeiter – anhand seiner Email und seines Passworts authentifiziert. Ob der aktuelle Benutzer Mitarbeiter ist wird mit einer Methode in der Klasse Tools der Businesslogik abgefragt. Die Autorisierung der Mitarbeiter erfolgt mittels eines benutzerdefinierten Action Filters.</w:t>
+        <w:t>Die Unterscheidung zwischen Mitarbeiter und Kunden erfolgt in der Datenbank mittels Bitfeld. Bei der Anmeldung wird der Benutzer – unabhängig ob Kunde oder Mitarbeiter – anhand seiner Email und seines Passworts authentifiziert. Ob der aktuelle Benutzer Mitarbeiter ist wird mit einer Methode in der Klasse Tools der Businesslogik abgefragt. Die Autorisierung der Mitarbeiter erfolgt mittels eines benutzerdefinierten Action Filters.</w:t>
       </w:r>
       <w:r>
         <w:br/>
@@ -6433,7 +6231,6 @@
       <w:r>
         <w:t xml:space="preserve">Um beim Programmieren nicht von der Datenbank abhängig zu sein, wurde im ersten Sprint eine Unterscheidung zwischen Testsystem (mit hartcodierten Werten) und Echtsystem (Datenbankzugriff) eingeführt. Diese wurde über die Klasse </w:t>
       </w:r>
-      <w:proofErr w:type="spellStart"/>
       <w:r>
         <w:rPr>
           <w:i/>
@@ -6446,7 +6243,6 @@
         </w:rPr>
         <w:t>.cs</w:t>
       </w:r>
-      <w:proofErr w:type="spellEnd"/>
       <w:r>
         <w:t xml:space="preserve"> realisiert.</w:t>
       </w:r>
@@ -6456,14 +6252,9 @@
         <w:pStyle w:val="ITFoxberschriftEbene1"/>
       </w:pPr>
       <w:bookmarkStart w:id="31" w:name="_Toc463427369"/>
-      <w:proofErr w:type="spellStart"/>
       <w:r>
         <w:lastRenderedPageBreak/>
-        <w:t>Usecases</w:t>
-      </w:r>
-      <w:proofErr w:type="spellEnd"/>
-      <w:r>
-        <w:t xml:space="preserve"> </w:t>
+        <w:t xml:space="preserve">Usecases </w:t>
       </w:r>
       <w:bookmarkStart w:id="32" w:name="_Toc463427370"/>
       <w:bookmarkEnd w:id="31"/>
@@ -7161,15 +6952,7 @@
         <w:t>: Pflichtfeld,</w:t>
       </w:r>
       <w:r>
-        <w:t xml:space="preserve"> kann mittels </w:t>
-      </w:r>
-      <w:proofErr w:type="spellStart"/>
-      <w:r>
-        <w:t>Datepicker</w:t>
-      </w:r>
-      <w:proofErr w:type="spellEnd"/>
-      <w:r>
-        <w:t xml:space="preserve"> gesetzt werden</w:t>
+        <w:t xml:space="preserve"> kann mittels Datepicker gesetzt werden</w:t>
       </w:r>
       <w:r>
         <w:br/>
@@ -7227,14 +7010,9 @@
         <w:pStyle w:val="ITFoxberschriftEbene1"/>
       </w:pPr>
       <w:bookmarkStart w:id="34" w:name="_Toc463427376"/>
-      <w:proofErr w:type="spellStart"/>
       <w:r>
         <w:lastRenderedPageBreak/>
-        <w:t>Usecases</w:t>
-      </w:r>
-      <w:proofErr w:type="spellEnd"/>
-      <w:r>
-        <w:t xml:space="preserve"> Registrierter Benutzer</w:t>
+        <w:t>Usecases Registrierter Benutzer</w:t>
       </w:r>
     </w:p>
     <w:p>
@@ -7602,14 +7380,9 @@
       <w:pPr>
         <w:pStyle w:val="ITFoxberschriftEbene1"/>
       </w:pPr>
-      <w:proofErr w:type="spellStart"/>
       <w:r>
         <w:lastRenderedPageBreak/>
-        <w:t>Usecases</w:t>
-      </w:r>
-      <w:proofErr w:type="spellEnd"/>
-      <w:r>
-        <w:t xml:space="preserve"> Eingeloggter Benutzer</w:t>
+        <w:t>Usecases Eingeloggter Benutzer</w:t>
       </w:r>
     </w:p>
     <w:p>
@@ -8656,14 +8429,9 @@
       <w:pPr>
         <w:pStyle w:val="ITFoxberschriftEbene1"/>
       </w:pPr>
-      <w:proofErr w:type="spellStart"/>
       <w:r>
         <w:lastRenderedPageBreak/>
-        <w:t>Usecases</w:t>
-      </w:r>
-      <w:proofErr w:type="spellEnd"/>
-      <w:r>
-        <w:t xml:space="preserve"> Mitarbeiter</w:t>
+        <w:t>Usecases Mitarbeiter</w:t>
       </w:r>
       <w:bookmarkEnd w:id="34"/>
     </w:p>
@@ -8756,7 +8524,7 @@
           <w:lang w:eastAsia="de-AT"/>
         </w:rPr>
         <w:drawing>
-          <wp:anchor distT="0" distB="0" distL="114300" distR="114300" simplePos="0" relativeHeight="251649536" behindDoc="1" locked="0" layoutInCell="1" allowOverlap="1" wp14:anchorId="1205D24E" wp14:editId="0461BFA6">
+          <wp:anchor distT="0" distB="0" distL="114300" distR="114300" simplePos="0" relativeHeight="251651584" behindDoc="1" locked="0" layoutInCell="1" allowOverlap="1" wp14:anchorId="204822D6" wp14:editId="0A6D3D31">
             <wp:simplePos x="0" y="0"/>
             <wp:positionH relativeFrom="column">
               <wp:posOffset>-300355</wp:posOffset>
@@ -8930,7 +8698,7 @@
           <w:lang w:eastAsia="de-AT"/>
         </w:rPr>
         <w:drawing>
-          <wp:inline distT="0" distB="0" distL="0" distR="0">
+          <wp:inline distT="0" distB="0" distL="0" distR="0" wp14:anchorId="1BD1454A" wp14:editId="465BDC1C">
             <wp:extent cx="6333432" cy="2752725"/>
             <wp:effectExtent l="0" t="0" r="0" b="0"/>
             <wp:docPr id="24" name="Grafik 24"/>
@@ -9013,7 +8781,7 @@
           <w:lang w:eastAsia="de-AT"/>
         </w:rPr>
         <w:drawing>
-          <wp:anchor distT="0" distB="0" distL="114300" distR="114300" simplePos="0" relativeHeight="251650560" behindDoc="1" locked="0" layoutInCell="1" allowOverlap="1" wp14:anchorId="07CC74DC" wp14:editId="49ABDA7D">
+          <wp:anchor distT="0" distB="0" distL="114300" distR="114300" simplePos="0" relativeHeight="251654656" behindDoc="1" locked="0" layoutInCell="1" allowOverlap="1" wp14:anchorId="4D17E8CD" wp14:editId="294AD704">
             <wp:simplePos x="0" y="0"/>
             <wp:positionH relativeFrom="column">
               <wp:posOffset>-4445</wp:posOffset>
@@ -9149,7 +8917,7 @@
         </w:rPr>
         <w:lastRenderedPageBreak/>
         <w:drawing>
-          <wp:anchor distT="0" distB="0" distL="114300" distR="114300" simplePos="0" relativeHeight="251655680" behindDoc="1" locked="0" layoutInCell="1" allowOverlap="1" wp14:anchorId="0A248B3A" wp14:editId="36FDF707">
+          <wp:anchor distT="0" distB="0" distL="114300" distR="114300" simplePos="0" relativeHeight="251657728" behindDoc="1" locked="0" layoutInCell="1" allowOverlap="1" wp14:anchorId="3727866D" wp14:editId="025CD280">
             <wp:simplePos x="0" y="0"/>
             <wp:positionH relativeFrom="column">
               <wp:posOffset>-4445</wp:posOffset>
@@ -9344,7 +9112,7 @@
           <w:lang w:eastAsia="de-AT"/>
         </w:rPr>
         <w:drawing>
-          <wp:anchor distT="0" distB="0" distL="114300" distR="114300" simplePos="0" relativeHeight="251656704" behindDoc="1" locked="0" layoutInCell="1" allowOverlap="1" wp14:anchorId="5FD9CE37" wp14:editId="41C8F95C">
+          <wp:anchor distT="0" distB="0" distL="114300" distR="114300" simplePos="0" relativeHeight="251660800" behindDoc="1" locked="0" layoutInCell="1" allowOverlap="1" wp14:anchorId="3E04363E" wp14:editId="42A1B5C7">
             <wp:simplePos x="0" y="0"/>
             <wp:positionH relativeFrom="column">
               <wp:posOffset>-568325</wp:posOffset>
@@ -9499,33 +9267,175 @@
         <w:t xml:space="preserve"> neue Reise hinzugefügt und man wird auf die nächste Seite weitergeleitet, um ein Reisedatum einzugeben</w:t>
       </w:r>
       <w:r>
-        <w:t>. Dort kann die Anmeldefrist, Startdatum und Enddatum der Reise und die Anzahl der Plätze für die jeweilige Reise angelegt werden. Über die Checkbox "</w:t>
-      </w:r>
-      <w:proofErr w:type="spellStart"/>
+        <w:t xml:space="preserve">. Dort kann die Anmeldefrist, Startdatum und Enddatum </w:t>
+      </w:r>
+      <w:r>
+        <w:t xml:space="preserve">(1) </w:t>
+      </w:r>
+      <w:r>
+        <w:t>der Reise und die Anzahl der Plätze für die jeweilige Reise angelegt werden. Über die Checkbox "</w:t>
+      </w:r>
       <w:r>
         <w:t>WeitereReisenHinzufuegen</w:t>
       </w:r>
-      <w:proofErr w:type="spellEnd"/>
       <w:r>
         <w:t>"</w:t>
       </w:r>
       <w:r>
-        <w:t xml:space="preserve"> können nach dem Speichern weitere Reisedaten angelegt werden.</w:t>
-      </w:r>
-      <w:r>
         <w:t xml:space="preserve"> </w:t>
       </w:r>
       <w:r>
+        <w:t xml:space="preserve">(2) </w:t>
+      </w:r>
+      <w:r>
+        <w:t>können nach dem Speichern weitere Reisedaten angelegt werden.</w:t>
+      </w:r>
+      <w:r>
+        <w:t xml:space="preserve"> </w:t>
+      </w:r>
+      <w:r>
         <w:t>Klick auf Button "Erstellen" speichert dieses Datum.</w:t>
       </w:r>
     </w:p>
-    <w:p/>
+    <w:p>
+      <w:bookmarkStart w:id="36" w:name="_GoBack"/>
+      <w:bookmarkEnd w:id="36"/>
+    </w:p>
     <w:p>
       <w:pPr>
         <w:pStyle w:val="ITFoxberschriftEbene2"/>
       </w:pPr>
       <w:r>
+        <w:rPr>
+          <w:noProof/>
+          <w:lang w:eastAsia="de-AT"/>
+        </w:rPr>
         <w:lastRenderedPageBreak/>
+        <w:pict>
+          <v:oval id="_x0000_s1090" style="position:absolute;left:0;text-align:left;margin-left:83.65pt;margin-top:-52.1pt;width:24.75pt;height:24.75pt;z-index:251700224;mso-wrap-style:square;mso-width-percent:0;mso-height-percent:0;mso-wrap-distance-left:9pt;mso-wrap-distance-top:0;mso-wrap-distance-right:9pt;mso-wrap-distance-bottom:0;mso-position-horizontal-relative:text;mso-position-vertical-relative:text;mso-width-percent:0;mso-height-percent:0;mso-width-relative:page;mso-height-relative:page;mso-position-horizontal-col-start:0;mso-width-col-span:0;v-text-anchor:top" fillcolor="#e0441e" strokecolor="#e0441e" strokeweight="1pt">
+            <v:fill opacity="18350f"/>
+            <v:textbox style="mso-next-textbox:#_x0000_s1090">
+              <w:txbxContent>
+                <w:p>
+                  <w:pPr>
+                    <w:rPr>
+                      <w:rFonts w:ascii="Century Gothic" w:hAnsi="Century Gothic"/>
+                      <w:sz w:val="20"/>
+                    </w:rPr>
+                  </w:pPr>
+                  <w:r>
+                    <w:rPr>
+                      <w:rFonts w:ascii="Century Gothic" w:hAnsi="Century Gothic"/>
+                      <w:sz w:val="20"/>
+                    </w:rPr>
+                    <w:t>2</w:t>
+                  </w:r>
+                </w:p>
+              </w:txbxContent>
+            </v:textbox>
+          </v:oval>
+        </w:pict>
+      </w:r>
+      <w:r>
+        <w:rPr>
+          <w:noProof/>
+          <w:lang w:eastAsia="de-AT"/>
+        </w:rPr>
+        <w:pict>
+          <v:oval id="_x0000_s1089" style="position:absolute;left:0;text-align:left;margin-left:140.65pt;margin-top:-106.15pt;width:24.75pt;height:24.75pt;z-index:251699200;mso-wrap-style:square;mso-width-percent:0;mso-height-percent:0;mso-wrap-distance-left:9pt;mso-wrap-distance-top:0;mso-wrap-distance-right:9pt;mso-wrap-distance-bottom:0;mso-position-horizontal-relative:text;mso-position-vertical-relative:text;mso-width-percent:0;mso-height-percent:0;mso-width-relative:page;mso-height-relative:page;mso-position-horizontal-col-start:0;mso-width-col-span:0;v-text-anchor:top" fillcolor="#e0441e" strokecolor="#e0441e" strokeweight="1pt">
+            <v:fill opacity="18350f"/>
+            <v:textbox style="mso-next-textbox:#_x0000_s1089">
+              <w:txbxContent>
+                <w:p>
+                  <w:pPr>
+                    <w:rPr>
+                      <w:rFonts w:ascii="Century Gothic" w:hAnsi="Century Gothic"/>
+                      <w:sz w:val="20"/>
+                    </w:rPr>
+                  </w:pPr>
+                  <w:r>
+                    <w:rPr>
+                      <w:rFonts w:ascii="Century Gothic" w:hAnsi="Century Gothic"/>
+                      <w:sz w:val="20"/>
+                    </w:rPr>
+                    <w:t>1</w:t>
+                  </w:r>
+                </w:p>
+              </w:txbxContent>
+            </v:textbox>
+          </v:oval>
+        </w:pict>
+      </w:r>
+      <w:r>
+        <w:rPr>
+          <w:noProof/>
+          <w:lang w:eastAsia="de-AT"/>
+        </w:rPr>
+        <w:drawing>
+          <wp:anchor distT="0" distB="0" distL="114300" distR="114300" simplePos="0" relativeHeight="251665920" behindDoc="1" locked="0" layoutInCell="1" allowOverlap="1" wp14:anchorId="50C76830" wp14:editId="0CF4CB90">
+            <wp:simplePos x="0" y="0"/>
+            <wp:positionH relativeFrom="column">
+              <wp:posOffset>-261620</wp:posOffset>
+            </wp:positionH>
+            <wp:positionV relativeFrom="paragraph">
+              <wp:posOffset>-62230</wp:posOffset>
+            </wp:positionV>
+            <wp:extent cx="6290945" cy="1724025"/>
+            <wp:effectExtent l="0" t="0" r="0" b="0"/>
+            <wp:wrapTight wrapText="bothSides">
+              <wp:wrapPolygon edited="0">
+                <wp:start x="0" y="0"/>
+                <wp:lineTo x="0" y="21481"/>
+                <wp:lineTo x="21519" y="21481"/>
+                <wp:lineTo x="21519" y="0"/>
+                <wp:lineTo x="0" y="0"/>
+              </wp:wrapPolygon>
+            </wp:wrapTight>
+            <wp:docPr id="40" name="Grafik 40"/>
+            <wp:cNvGraphicFramePr>
+              <a:graphicFrameLocks xmlns:a="http://schemas.openxmlformats.org/drawingml/2006/main" noChangeAspect="1"/>
+            </wp:cNvGraphicFramePr>
+            <a:graphic xmlns:a="http://schemas.openxmlformats.org/drawingml/2006/main">
+              <a:graphicData uri="http://schemas.openxmlformats.org/drawingml/2006/picture">
+                <pic:pic xmlns:pic="http://schemas.openxmlformats.org/drawingml/2006/picture">
+                  <pic:nvPicPr>
+                    <pic:cNvPr id="40" name="reiseanzahlerstellen.PNG"/>
+                    <pic:cNvPicPr/>
+                  </pic:nvPicPr>
+                  <pic:blipFill>
+                    <a:blip r:embed="rId46">
+                      <a:extLst>
+                        <a:ext uri="{28A0092B-C50C-407E-A947-70E740481C1C}">
+                          <a14:useLocalDpi xmlns:a14="http://schemas.microsoft.com/office/drawing/2010/main" val="0"/>
+                        </a:ext>
+                      </a:extLst>
+                    </a:blip>
+                    <a:stretch>
+                      <a:fillRect/>
+                    </a:stretch>
+                  </pic:blipFill>
+                  <pic:spPr>
+                    <a:xfrm>
+                      <a:off x="0" y="0"/>
+                      <a:ext cx="6290945" cy="1724025"/>
+                    </a:xfrm>
+                    <a:prstGeom prst="rect">
+                      <a:avLst/>
+                    </a:prstGeom>
+                  </pic:spPr>
+                </pic:pic>
+              </a:graphicData>
+            </a:graphic>
+            <wp14:sizeRelH relativeFrom="page">
+              <wp14:pctWidth>0</wp14:pctWidth>
+            </wp14:sizeRelH>
+            <wp14:sizeRelV relativeFrom="page">
+              <wp14:pctHeight>0</wp14:pctHeight>
+            </wp14:sizeRelV>
+          </wp:anchor>
+        </w:drawing>
+      </w:r>
+      <w:r>
         <w:t xml:space="preserve">Buchungen </w:t>
       </w:r>
       <w:bookmarkEnd w:id="35"/>
@@ -9538,16 +9448,7 @@
         <w:pStyle w:val="ITFoxTextkrper"/>
       </w:pPr>
       <w:r>
-        <w:t>Auf der Startseite im Navigationsmenü unter dem Punkt "</w:t>
-      </w:r>
-      <w:r>
-        <w:t>Buchungen</w:t>
-      </w:r>
-      <w:r>
-        <w:t>"</w:t>
-      </w:r>
-      <w:r>
-        <w:t>.</w:t>
+        <w:t>Auf der Startseite im Navigationsmenü unter dem Punkt "Buchungen".</w:t>
       </w:r>
       <w:r>
         <w:br/>
@@ -9618,7 +9519,7 @@
           <w:lang w:eastAsia="de-AT"/>
         </w:rPr>
         <w:drawing>
-          <wp:anchor distT="0" distB="0" distL="114300" distR="114300" simplePos="0" relativeHeight="251672064" behindDoc="1" locked="0" layoutInCell="1" allowOverlap="1" wp14:anchorId="54B5B3B3" wp14:editId="59BBC95F">
+          <wp:anchor distT="0" distB="0" distL="114300" distR="114300" simplePos="0" relativeHeight="251662848" behindDoc="1" locked="0" layoutInCell="1" allowOverlap="1" wp14:anchorId="263209CA" wp14:editId="68AE3FE1">
             <wp:simplePos x="0" y="0"/>
             <wp:positionH relativeFrom="column">
               <wp:posOffset>-4445</wp:posOffset>
@@ -9649,7 +9550,7 @@
                     <pic:cNvPicPr/>
                   </pic:nvPicPr>
                   <pic:blipFill>
-                    <a:blip r:embed="rId46">
+                    <a:blip r:embed="rId47">
                       <a:extLst>
                         <a:ext uri="{28A0092B-C50C-407E-A947-70E740481C1C}">
                           <a14:useLocalDpi xmlns:a14="http://schemas.microsoft.com/office/drawing/2010/main" val="0"/>
@@ -9688,10 +9589,7 @@
         <w:t>verwaltet werden.</w:t>
       </w:r>
       <w:r>
-        <w:t xml:space="preserve"> </w:t>
-      </w:r>
-      <w:r>
-        <w:t xml:space="preserve">Auflistung aller </w:t>
+        <w:t xml:space="preserve"> Auflistung aller </w:t>
       </w:r>
       <w:r>
         <w:t>Buchungen mit den Daten (1) des Reisenden: Vorname, Nachname, Geburtsdatum, Reisepassnummer. Des Weiteren wird der Benutzer, unter dessen Namen die Buchung getätigt wurde angezeigt, sowie einige kurze Informationen über die Reise.</w:t>
@@ -9719,11 +9617,11 @@
       <w:pPr>
         <w:pStyle w:val="ITFoxberschriftEbene2"/>
       </w:pPr>
-      <w:bookmarkStart w:id="36" w:name="_Toc463427381"/>
+      <w:bookmarkStart w:id="37" w:name="_Toc463427381"/>
       <w:r>
         <w:t xml:space="preserve">Stornierungen </w:t>
       </w:r>
-      <w:bookmarkEnd w:id="36"/>
+      <w:bookmarkEnd w:id="37"/>
       <w:r>
         <w:t>verwalten</w:t>
       </w:r>
@@ -9830,7 +9728,7 @@
                     <pic:cNvPicPr/>
                   </pic:nvPicPr>
                   <pic:blipFill>
-                    <a:blip r:embed="rId47">
+                    <a:blip r:embed="rId48">
                       <a:extLst>
                         <a:ext uri="{28A0092B-C50C-407E-A947-70E740481C1C}">
                           <a14:useLocalDpi xmlns:a14="http://schemas.microsoft.com/office/drawing/2010/main" val="0"/>
@@ -9863,43 +9761,26 @@
         </w:drawing>
       </w:r>
       <w:r>
-        <w:t xml:space="preserve">Auf der </w:t>
-      </w:r>
-      <w:r>
-        <w:t xml:space="preserve">Startseite im Navigationsmenü unter dem Punkt </w:t>
-      </w:r>
-      <w:r>
-        <w:t>"Stornoaufträge"</w:t>
+        <w:t>Auf der Startseite im Navigationsmenü unter dem Punkt "Stornoaufträge".</w:t>
+      </w:r>
+      <w:r>
+        <w:br/>
+      </w:r>
+      <w:r>
+        <w:t>Auflistung der Stornierungen (1) mit Namen der buchenden Person, Passnummer, Geburtsdatum, Preis und dem Datum, wann die Buchung getätigt wurde.</w:t>
+      </w:r>
+      <w:r>
+        <w:t xml:space="preserve"> Mit Klick auf Button "Rückgängig machen" </w:t>
+      </w:r>
+      <w:r>
+        <w:t xml:space="preserve">(2) </w:t>
+      </w:r>
+      <w:r>
+        <w:t>wird die Stornierung rückgängig gemacht</w:t>
       </w:r>
       <w:r>
         <w:t>.</w:t>
       </w:r>
-      <w:r>
-        <w:br/>
-      </w:r>
-      <w:r>
-        <w:t>Auflistung der Stornierungen (1) mit Namen der buchenden Person, Passnummer, G</w:t>
-      </w:r>
-      <w:r>
-        <w:t>eburtsda</w:t>
-      </w:r>
-      <w:r>
-        <w:t>tum, Preis und dem Datum, wann die Buchung getätigt wurde.</w:t>
-      </w:r>
-      <w:r>
-        <w:t xml:space="preserve"> Mit Klick auf Button "Rückgängig machen" </w:t>
-      </w:r>
-      <w:r>
-        <w:t xml:space="preserve">(2) </w:t>
-      </w:r>
-      <w:r>
-        <w:t>wird die Stornierung rückgängig gemacht</w:t>
-      </w:r>
-      <w:r>
-        <w:t>.</w:t>
-      </w:r>
-      <w:bookmarkStart w:id="37" w:name="_GoBack"/>
-      <w:bookmarkEnd w:id="37"/>
     </w:p>
     <w:p>
       <w:pPr>
@@ -10056,18 +9937,35 @@
           </w:rPr>
           <w:t xml:space="preserve"> von </w:t>
         </w:r>
-        <w:fldSimple w:instr="NUMPAGES  \* Arabic  \* MERGEFORMAT">
-          <w:r>
-            <w:rPr>
-              <w:rFonts w:ascii="Century Gothic" w:hAnsi="Century Gothic"/>
-              <w:b/>
-              <w:noProof/>
-              <w:sz w:val="16"/>
-              <w:lang w:val="de-DE"/>
-            </w:rPr>
-            <w:t>31</w:t>
-          </w:r>
-        </w:fldSimple>
+        <w:r>
+          <w:fldChar w:fldCharType="begin"/>
+        </w:r>
+        <w:r>
+          <w:instrText>NUMPAGES  \* Arabic  \* MERGEFORMAT</w:instrText>
+        </w:r>
+        <w:r>
+          <w:fldChar w:fldCharType="separate"/>
+        </w:r>
+        <w:r>
+          <w:rPr>
+            <w:rFonts w:ascii="Century Gothic" w:hAnsi="Century Gothic"/>
+            <w:b/>
+            <w:noProof/>
+            <w:sz w:val="16"/>
+            <w:lang w:val="de-DE"/>
+          </w:rPr>
+          <w:t>32</w:t>
+        </w:r>
+        <w:r>
+          <w:rPr>
+            <w:rFonts w:ascii="Century Gothic" w:hAnsi="Century Gothic"/>
+            <w:b/>
+            <w:noProof/>
+            <w:sz w:val="16"/>
+            <w:lang w:val="de-DE"/>
+          </w:rPr>
+          <w:fldChar w:fldCharType="end"/>
+        </w:r>
       </w:p>
       <w:p>
         <w:pPr>
@@ -15603,7 +15501,7 @@
 </file>
 
 <file path=customXml/itemProps1.xml><?xml version="1.0" encoding="utf-8"?>
-<ds:datastoreItem xmlns:ds="http://schemas.openxmlformats.org/officeDocument/2006/customXml" ds:itemID="{02F04F02-1109-410C-8E38-888463CFBCBB}">
+<ds:datastoreItem xmlns:ds="http://schemas.openxmlformats.org/officeDocument/2006/customXml" ds:itemID="{B32C2912-6DC3-48C7-BA8A-A4D99549311B}">
   <ds:schemaRefs>
     <ds:schemaRef ds:uri="http://schemas.openxmlformats.org/officeDocument/2006/bibliography"/>
   </ds:schemaRefs>

</xml_diff>